<commit_message>
C4: Good Docs and some more Forms
I just wanted to oversaturate the repo with VB over C#. That's why I added a form
</commit_message>
<xml_diff>
--- a/C4/Connect 4 Protocols - Documentation.docx
+++ b/C4/Connect 4 Protocols - Documentation.docx
@@ -106,6 +106,9 @@
         <w:t>Lewis Miller</w:t>
       </w:r>
       <w:r>
+        <w:t xml:space="preserve"> </w:t>
+      </w:r>
+      <w:r>
         <w:t>|</w:t>
       </w:r>
       <w:r>
@@ -644,13 +647,15 @@
       <w:r>
         <w:t>Type: 1 = Standard victory [4 in a row]</w:t>
       </w:r>
+    </w:p>
+    <w:p>
+      <w:r>
+        <w:t>Type: 2 = Victory by opponent disconnect</w:t>
+      </w:r>
+    </w:p>
+    <w:p>
       <w:bookmarkStart w:id="5" w:name="_GoBack"/>
       <w:bookmarkEnd w:id="5"/>
-    </w:p>
-    <w:p>
-      <w:r>
-        <w:t>Type: 2 = Victory by opponent disconnect</w:t>
-      </w:r>
     </w:p>
     <w:sectPr>
       <w:footerReference w:type="default" r:id="rId8"/>
@@ -1364,6 +1369,7 @@
     <w:lsdException w:name="HTML Sample" w:semiHidden="1" w:unhideWhenUsed="1"/>
     <w:lsdException w:name="HTML Typewriter" w:semiHidden="1" w:unhideWhenUsed="1"/>
     <w:lsdException w:name="HTML Variable" w:semiHidden="1" w:unhideWhenUsed="1"/>
+    <w:lsdException w:name="Normal Table" w:semiHidden="1" w:unhideWhenUsed="1"/>
     <w:lsdException w:name="annotation subject" w:semiHidden="1" w:unhideWhenUsed="1"/>
     <w:lsdException w:name="No List" w:semiHidden="1" w:unhideWhenUsed="1"/>
     <w:lsdException w:name="Outline List 1" w:semiHidden="1" w:unhideWhenUsed="1"/>
@@ -1408,6 +1414,7 @@
     <w:lsdException w:name="Table Professional" w:semiHidden="1" w:unhideWhenUsed="1"/>
     <w:lsdException w:name="Table Subtle 1" w:semiHidden="1" w:unhideWhenUsed="1"/>
     <w:lsdException w:name="Table Subtle 2" w:semiHidden="1" w:unhideWhenUsed="1"/>
+    <w:lsdException w:name="Table Web 1" w:semiHidden="1" w:unhideWhenUsed="1"/>
     <w:lsdException w:name="Table Web 2" w:semiHidden="1" w:unhideWhenUsed="1"/>
     <w:lsdException w:name="Table Web 3" w:semiHidden="1" w:unhideWhenUsed="1"/>
     <w:lsdException w:name="Balloon Text" w:semiHidden="1" w:unhideWhenUsed="1"/>
@@ -1797,6 +1804,7 @@
   <w:style w:type="character" w:default="1" w:styleId="DefaultParagraphFont">
     <w:name w:val="Default Paragraph Font"/>
     <w:uiPriority w:val="1"/>
+    <w:semiHidden/>
     <w:unhideWhenUsed/>
   </w:style>
   <w:style w:type="table" w:default="1" w:styleId="TableNormal">

</xml_diff>

<commit_message>
ReadMe edits and documentation updates
Made the readme readable and the protocols protocollable - Lewis
</commit_message>
<xml_diff>
--- a/C4/Connect 4 Protocols - Documentation.docx
+++ b/C4/Connect 4 Protocols - Documentation.docx
@@ -1,6 +1,6 @@
 
 <file path=word/document.xml><?xml version="1.0" encoding="utf-8"?>
-<w:document xmlns:wpc="http://schemas.microsoft.com/office/word/2010/wordprocessingCanvas" xmlns:mc="http://schemas.openxmlformats.org/markup-compatibility/2006" xmlns:o="urn:schemas-microsoft-com:office:office" xmlns:r="http://schemas.openxmlformats.org/officeDocument/2006/relationships" xmlns:m="http://schemas.openxmlformats.org/officeDocument/2006/math" xmlns:v="urn:schemas-microsoft-com:vml" xmlns:wp14="http://schemas.microsoft.com/office/word/2010/wordprocessingDrawing" xmlns:wp="http://schemas.openxmlformats.org/drawingml/2006/wordprocessingDrawing" xmlns:w10="urn:schemas-microsoft-com:office:word" xmlns:w="http://schemas.openxmlformats.org/wordprocessingml/2006/main" xmlns:w14="http://schemas.microsoft.com/office/word/2010/wordml" xmlns:wpg="http://schemas.microsoft.com/office/word/2010/wordprocessingGroup" xmlns:wpi="http://schemas.microsoft.com/office/word/2010/wordprocessingInk" xmlns:wne="http://schemas.microsoft.com/office/word/2006/wordml" xmlns:wps="http://schemas.microsoft.com/office/word/2010/wordprocessingShape" mc:Ignorable="w14 wp14">
+<w:document xmlns:wpc="http://schemas.microsoft.com/office/word/2010/wordprocessingCanvas" xmlns:cx="http://schemas.microsoft.com/office/drawing/2014/chartex" xmlns:cx1="http://schemas.microsoft.com/office/drawing/2015/9/8/chartex" xmlns:cx2="http://schemas.microsoft.com/office/drawing/2015/10/21/chartex" xmlns:cx3="http://schemas.microsoft.com/office/drawing/2016/5/9/chartex" xmlns:cx4="http://schemas.microsoft.com/office/drawing/2016/5/10/chartex" xmlns:cx5="http://schemas.microsoft.com/office/drawing/2016/5/11/chartex" xmlns:cx6="http://schemas.microsoft.com/office/drawing/2016/5/12/chartex" xmlns:cx7="http://schemas.microsoft.com/office/drawing/2016/5/13/chartex" xmlns:cx8="http://schemas.microsoft.com/office/drawing/2016/5/14/chartex" xmlns:mc="http://schemas.openxmlformats.org/markup-compatibility/2006" xmlns:aink="http://schemas.microsoft.com/office/drawing/2016/ink" xmlns:am3d="http://schemas.microsoft.com/office/drawing/2017/model3d" xmlns:o="urn:schemas-microsoft-com:office:office" xmlns:r="http://schemas.openxmlformats.org/officeDocument/2006/relationships" xmlns:m="http://schemas.openxmlformats.org/officeDocument/2006/math" xmlns:v="urn:schemas-microsoft-com:vml" xmlns:wp14="http://schemas.microsoft.com/office/word/2010/wordprocessingDrawing" xmlns:wp="http://schemas.openxmlformats.org/drawingml/2006/wordprocessingDrawing" xmlns:w10="urn:schemas-microsoft-com:office:word" xmlns:w="http://schemas.openxmlformats.org/wordprocessingml/2006/main" xmlns:w14="http://schemas.microsoft.com/office/word/2010/wordml" xmlns:w15="http://schemas.microsoft.com/office/word/2012/wordml" xmlns:w16cid="http://schemas.microsoft.com/office/word/2016/wordml/cid" xmlns:w16se="http://schemas.microsoft.com/office/word/2015/wordml/symex" xmlns:wpg="http://schemas.microsoft.com/office/word/2010/wordprocessingGroup" xmlns:wpi="http://schemas.microsoft.com/office/word/2010/wordprocessingInk" xmlns:wne="http://schemas.microsoft.com/office/word/2006/wordml" xmlns:wps="http://schemas.microsoft.com/office/word/2010/wordprocessingShape" mc:Ignorable="w14 w15 w16se w16cid wp14">
   <w:body>
     <w:p>
       <w:pPr>
@@ -34,7 +34,7 @@
                     </pic:cNvPicPr>
                   </pic:nvPicPr>
                   <pic:blipFill>
-                    <a:blip r:embed="rId9" cstate="print">
+                    <a:blip r:embed="rId8" cstate="print">
                       <a:extLst>
                         <a:ext uri="{28A0092B-C50C-407E-A947-70E740481C1C}">
                           <a14:useLocalDpi xmlns:a14="http://schemas.microsoft.com/office/drawing/2010/main" val="0"/>
@@ -146,6 +146,28 @@
       <w:pPr>
         <w:pStyle w:val="Heading1"/>
       </w:pPr>
+      <w:proofErr w:type="spellStart"/>
+      <w:r>
+        <w:t>Numerics</w:t>
+      </w:r>
+      <w:proofErr w:type="spellEnd"/>
+    </w:p>
+    <w:p>
+      <w:r>
+        <w:t>The C4 server will use 1 and 10 to represent the two individual players.</w:t>
+      </w:r>
+    </w:p>
+    <w:p>
+      <w:r>
+        <w:t>This standard has been put in place because of L’s partiality to using 9s whereas N likes his numbers to the order 10. It was agreed that 10 was a nicer choice, but L insisted on using it in his client somewhere</w:t>
+      </w:r>
+      <w:bookmarkStart w:id="5" w:name="_GoBack"/>
+      <w:bookmarkEnd w:id="5"/>
+    </w:p>
+    <w:p>
+      <w:pPr>
+        <w:pStyle w:val="Heading1"/>
+      </w:pPr>
       <w:r>
         <w:t>Communication</w:t>
       </w:r>
@@ -402,6 +424,7 @@
       </w:pPr>
       <w:proofErr w:type="spellStart"/>
       <w:r>
+        <w:lastRenderedPageBreak/>
         <w:t>ChatMessage</w:t>
       </w:r>
       <w:proofErr w:type="spellEnd"/>
@@ -502,10 +525,30 @@
     </w:p>
     <w:p>
       <w:pPr>
+        <w:pStyle w:val="Heading3"/>
+      </w:pPr>
+      <w:r>
+        <w:t xml:space="preserve">C4Pong [type: “C4Pong”, agent: “”, </w:t>
+      </w:r>
+      <w:proofErr w:type="spellStart"/>
+      <w:r>
+        <w:t>jwt</w:t>
+      </w:r>
+      <w:proofErr w:type="spellEnd"/>
+      <w:r>
+        <w:t>: “”, data: {}]</w:t>
+      </w:r>
+    </w:p>
+    <w:p>
+      <w:r>
+        <w:t>Returns an authenticated message back to the server. This allows the server to persist active game clients and delete inactive / disconnected ones. This allows for active game management and queue management by preventing deactivated clients from ruining your fun.</w:t>
+      </w:r>
+    </w:p>
+    <w:p>
+      <w:pPr>
         <w:pStyle w:val="Heading2"/>
       </w:pPr>
       <w:r>
-        <w:lastRenderedPageBreak/>
         <w:t>server -&gt; client</w:t>
       </w:r>
     </w:p>
@@ -616,6 +659,9 @@
       <w:r>
         <w:t>Distributes a chat message between two clients, with the name of the player who sent it. This allows for simpler coding as no logical decisions need to be made</w:t>
       </w:r>
+      <w:r>
+        <w:t>.</w:t>
+      </w:r>
     </w:p>
     <w:p>
       <w:pPr>
@@ -700,6 +746,9 @@
       <w:r>
         <w:t>, the local client’s assigned number, and the number of the client that will begin the game {This value is randomly chosen}</w:t>
       </w:r>
+      <w:r>
+        <w:t>.</w:t>
+      </w:r>
     </w:p>
     <w:p>
       <w:pPr>
@@ -826,11 +875,20 @@
       </w:r>
     </w:p>
     <w:p>
-      <w:bookmarkStart w:id="5" w:name="_GoBack"/>
-      <w:bookmarkEnd w:id="5"/>
+      <w:pPr>
+        <w:pStyle w:val="Heading3"/>
+      </w:pPr>
+      <w:r>
+        <w:t>C4Ping [type: “C4Ping”, agent: “”, data: {}]</w:t>
+      </w:r>
+    </w:p>
+    <w:p>
+      <w:r>
+        <w:t>Sends a message to the client to obtain a return C4Pong message.</w:t>
+      </w:r>
     </w:p>
     <w:sectPr>
-      <w:footerReference w:type="default" r:id="rId10"/>
+      <w:footerReference w:type="default" r:id="rId9"/>
       <w:pgSz w:w="12240" w:h="15840"/>
       <w:pgMar w:top="1728" w:right="1800" w:bottom="1440" w:left="1800" w:header="720" w:footer="720" w:gutter="0"/>
       <w:pgNumType w:start="0"/>
@@ -843,7 +901,7 @@
 </file>
 
 <file path=word/endnotes.xml><?xml version="1.0" encoding="utf-8"?>
-<w:endnotes xmlns:wpc="http://schemas.microsoft.com/office/word/2010/wordprocessingCanvas" xmlns:mc="http://schemas.openxmlformats.org/markup-compatibility/2006" xmlns:o="urn:schemas-microsoft-com:office:office" xmlns:r="http://schemas.openxmlformats.org/officeDocument/2006/relationships" xmlns:m="http://schemas.openxmlformats.org/officeDocument/2006/math" xmlns:v="urn:schemas-microsoft-com:vml" xmlns:wp14="http://schemas.microsoft.com/office/word/2010/wordprocessingDrawing" xmlns:wp="http://schemas.openxmlformats.org/drawingml/2006/wordprocessingDrawing" xmlns:w10="urn:schemas-microsoft-com:office:word" xmlns:w="http://schemas.openxmlformats.org/wordprocessingml/2006/main" xmlns:w14="http://schemas.microsoft.com/office/word/2010/wordml" xmlns:wpg="http://schemas.microsoft.com/office/word/2010/wordprocessingGroup" xmlns:wpi="http://schemas.microsoft.com/office/word/2010/wordprocessingInk" xmlns:wne="http://schemas.microsoft.com/office/word/2006/wordml" xmlns:wps="http://schemas.microsoft.com/office/word/2010/wordprocessingShape" mc:Ignorable="w14 wp14">
+<w:endnotes xmlns:wpc="http://schemas.microsoft.com/office/word/2010/wordprocessingCanvas" xmlns:cx="http://schemas.microsoft.com/office/drawing/2014/chartex" xmlns:cx1="http://schemas.microsoft.com/office/drawing/2015/9/8/chartex" xmlns:cx2="http://schemas.microsoft.com/office/drawing/2015/10/21/chartex" xmlns:cx3="http://schemas.microsoft.com/office/drawing/2016/5/9/chartex" xmlns:cx4="http://schemas.microsoft.com/office/drawing/2016/5/10/chartex" xmlns:cx5="http://schemas.microsoft.com/office/drawing/2016/5/11/chartex" xmlns:cx6="http://schemas.microsoft.com/office/drawing/2016/5/12/chartex" xmlns:cx7="http://schemas.microsoft.com/office/drawing/2016/5/13/chartex" xmlns:cx8="http://schemas.microsoft.com/office/drawing/2016/5/14/chartex" xmlns:mc="http://schemas.openxmlformats.org/markup-compatibility/2006" xmlns:aink="http://schemas.microsoft.com/office/drawing/2016/ink" xmlns:am3d="http://schemas.microsoft.com/office/drawing/2017/model3d" xmlns:o="urn:schemas-microsoft-com:office:office" xmlns:r="http://schemas.openxmlformats.org/officeDocument/2006/relationships" xmlns:m="http://schemas.openxmlformats.org/officeDocument/2006/math" xmlns:v="urn:schemas-microsoft-com:vml" xmlns:wp14="http://schemas.microsoft.com/office/word/2010/wordprocessingDrawing" xmlns:wp="http://schemas.openxmlformats.org/drawingml/2006/wordprocessingDrawing" xmlns:w10="urn:schemas-microsoft-com:office:word" xmlns:w="http://schemas.openxmlformats.org/wordprocessingml/2006/main" xmlns:w14="http://schemas.microsoft.com/office/word/2010/wordml" xmlns:w15="http://schemas.microsoft.com/office/word/2012/wordml" xmlns:w16cid="http://schemas.microsoft.com/office/word/2016/wordml/cid" xmlns:w16se="http://schemas.microsoft.com/office/word/2015/wordml/symex" xmlns:wpg="http://schemas.microsoft.com/office/word/2010/wordprocessingGroup" xmlns:wpi="http://schemas.microsoft.com/office/word/2010/wordprocessingInk" xmlns:wne="http://schemas.microsoft.com/office/word/2006/wordml" xmlns:wps="http://schemas.microsoft.com/office/word/2010/wordprocessingShape" mc:Ignorable="w14 w15 w16se w16cid wp14">
   <w:endnote w:type="separator" w:id="-1">
     <w:p>
       <w:pPr>
@@ -868,7 +926,7 @@
 </file>
 
 <file path=word/footer1.xml><?xml version="1.0" encoding="utf-8"?>
-<w:ftr xmlns:wpc="http://schemas.microsoft.com/office/word/2010/wordprocessingCanvas" xmlns:mc="http://schemas.openxmlformats.org/markup-compatibility/2006" xmlns:o="urn:schemas-microsoft-com:office:office" xmlns:r="http://schemas.openxmlformats.org/officeDocument/2006/relationships" xmlns:m="http://schemas.openxmlformats.org/officeDocument/2006/math" xmlns:v="urn:schemas-microsoft-com:vml" xmlns:wp14="http://schemas.microsoft.com/office/word/2010/wordprocessingDrawing" xmlns:wp="http://schemas.openxmlformats.org/drawingml/2006/wordprocessingDrawing" xmlns:w10="urn:schemas-microsoft-com:office:word" xmlns:w="http://schemas.openxmlformats.org/wordprocessingml/2006/main" xmlns:w14="http://schemas.microsoft.com/office/word/2010/wordml" xmlns:wpg="http://schemas.microsoft.com/office/word/2010/wordprocessingGroup" xmlns:wpi="http://schemas.microsoft.com/office/word/2010/wordprocessingInk" xmlns:wne="http://schemas.microsoft.com/office/word/2006/wordml" xmlns:wps="http://schemas.microsoft.com/office/word/2010/wordprocessingShape" mc:Ignorable="w14 wp14">
+<w:ftr xmlns:wpc="http://schemas.microsoft.com/office/word/2010/wordprocessingCanvas" xmlns:cx="http://schemas.microsoft.com/office/drawing/2014/chartex" xmlns:cx1="http://schemas.microsoft.com/office/drawing/2015/9/8/chartex" xmlns:cx2="http://schemas.microsoft.com/office/drawing/2015/10/21/chartex" xmlns:cx3="http://schemas.microsoft.com/office/drawing/2016/5/9/chartex" xmlns:cx4="http://schemas.microsoft.com/office/drawing/2016/5/10/chartex" xmlns:cx5="http://schemas.microsoft.com/office/drawing/2016/5/11/chartex" xmlns:cx6="http://schemas.microsoft.com/office/drawing/2016/5/12/chartex" xmlns:cx7="http://schemas.microsoft.com/office/drawing/2016/5/13/chartex" xmlns:cx8="http://schemas.microsoft.com/office/drawing/2016/5/14/chartex" xmlns:mc="http://schemas.openxmlformats.org/markup-compatibility/2006" xmlns:aink="http://schemas.microsoft.com/office/drawing/2016/ink" xmlns:am3d="http://schemas.microsoft.com/office/drawing/2017/model3d" xmlns:o="urn:schemas-microsoft-com:office:office" xmlns:r="http://schemas.openxmlformats.org/officeDocument/2006/relationships" xmlns:m="http://schemas.openxmlformats.org/officeDocument/2006/math" xmlns:v="urn:schemas-microsoft-com:vml" xmlns:wp14="http://schemas.microsoft.com/office/word/2010/wordprocessingDrawing" xmlns:wp="http://schemas.openxmlformats.org/drawingml/2006/wordprocessingDrawing" xmlns:w10="urn:schemas-microsoft-com:office:word" xmlns:w="http://schemas.openxmlformats.org/wordprocessingml/2006/main" xmlns:w14="http://schemas.microsoft.com/office/word/2010/wordml" xmlns:w15="http://schemas.microsoft.com/office/word/2012/wordml" xmlns:w16cid="http://schemas.microsoft.com/office/word/2016/wordml/cid" xmlns:w16se="http://schemas.microsoft.com/office/word/2015/wordml/symex" xmlns:wpg="http://schemas.microsoft.com/office/word/2010/wordprocessingGroup" xmlns:wpi="http://schemas.microsoft.com/office/word/2010/wordprocessingInk" xmlns:wne="http://schemas.microsoft.com/office/word/2006/wordml" xmlns:wps="http://schemas.microsoft.com/office/word/2010/wordprocessingShape" mc:Ignorable="w14 w15 w16se w16cid wp14">
   <w:p>
     <w:pPr>
       <w:pStyle w:val="Footer"/>
@@ -899,7 +957,7 @@
 </file>
 
 <file path=word/footnotes.xml><?xml version="1.0" encoding="utf-8"?>
-<w:footnotes xmlns:wpc="http://schemas.microsoft.com/office/word/2010/wordprocessingCanvas" xmlns:mc="http://schemas.openxmlformats.org/markup-compatibility/2006" xmlns:o="urn:schemas-microsoft-com:office:office" xmlns:r="http://schemas.openxmlformats.org/officeDocument/2006/relationships" xmlns:m="http://schemas.openxmlformats.org/officeDocument/2006/math" xmlns:v="urn:schemas-microsoft-com:vml" xmlns:wp14="http://schemas.microsoft.com/office/word/2010/wordprocessingDrawing" xmlns:wp="http://schemas.openxmlformats.org/drawingml/2006/wordprocessingDrawing" xmlns:w10="urn:schemas-microsoft-com:office:word" xmlns:w="http://schemas.openxmlformats.org/wordprocessingml/2006/main" xmlns:w14="http://schemas.microsoft.com/office/word/2010/wordml" xmlns:wpg="http://schemas.microsoft.com/office/word/2010/wordprocessingGroup" xmlns:wpi="http://schemas.microsoft.com/office/word/2010/wordprocessingInk" xmlns:wne="http://schemas.microsoft.com/office/word/2006/wordml" xmlns:wps="http://schemas.microsoft.com/office/word/2010/wordprocessingShape" mc:Ignorable="w14 wp14">
+<w:footnotes xmlns:wpc="http://schemas.microsoft.com/office/word/2010/wordprocessingCanvas" xmlns:cx="http://schemas.microsoft.com/office/drawing/2014/chartex" xmlns:cx1="http://schemas.microsoft.com/office/drawing/2015/9/8/chartex" xmlns:cx2="http://schemas.microsoft.com/office/drawing/2015/10/21/chartex" xmlns:cx3="http://schemas.microsoft.com/office/drawing/2016/5/9/chartex" xmlns:cx4="http://schemas.microsoft.com/office/drawing/2016/5/10/chartex" xmlns:cx5="http://schemas.microsoft.com/office/drawing/2016/5/11/chartex" xmlns:cx6="http://schemas.microsoft.com/office/drawing/2016/5/12/chartex" xmlns:cx7="http://schemas.microsoft.com/office/drawing/2016/5/13/chartex" xmlns:cx8="http://schemas.microsoft.com/office/drawing/2016/5/14/chartex" xmlns:mc="http://schemas.openxmlformats.org/markup-compatibility/2006" xmlns:aink="http://schemas.microsoft.com/office/drawing/2016/ink" xmlns:am3d="http://schemas.microsoft.com/office/drawing/2017/model3d" xmlns:o="urn:schemas-microsoft-com:office:office" xmlns:r="http://schemas.openxmlformats.org/officeDocument/2006/relationships" xmlns:m="http://schemas.openxmlformats.org/officeDocument/2006/math" xmlns:v="urn:schemas-microsoft-com:vml" xmlns:wp14="http://schemas.microsoft.com/office/word/2010/wordprocessingDrawing" xmlns:wp="http://schemas.openxmlformats.org/drawingml/2006/wordprocessingDrawing" xmlns:w10="urn:schemas-microsoft-com:office:word" xmlns:w="http://schemas.openxmlformats.org/wordprocessingml/2006/main" xmlns:w14="http://schemas.microsoft.com/office/word/2010/wordml" xmlns:w15="http://schemas.microsoft.com/office/word/2012/wordml" xmlns:w16cid="http://schemas.microsoft.com/office/word/2016/wordml/cid" xmlns:w16se="http://schemas.microsoft.com/office/word/2015/wordml/symex" xmlns:wpg="http://schemas.microsoft.com/office/word/2010/wordprocessingGroup" xmlns:wpi="http://schemas.microsoft.com/office/word/2010/wordprocessingInk" xmlns:wne="http://schemas.microsoft.com/office/word/2006/wordml" xmlns:wps="http://schemas.microsoft.com/office/word/2010/wordprocessingShape" mc:Ignorable="w14 w15 w16se w16cid wp14">
   <w:footnote w:type="separator" w:id="-1">
     <w:p>
       <w:pPr>
@@ -924,8 +982,8 @@
 </file>
 
 <file path=word/numbering.xml><?xml version="1.0" encoding="utf-8"?>
-<w:numbering xmlns:wpc="http://schemas.microsoft.com/office/word/2010/wordprocessingCanvas" xmlns:mc="http://schemas.openxmlformats.org/markup-compatibility/2006" xmlns:o="urn:schemas-microsoft-com:office:office" xmlns:r="http://schemas.openxmlformats.org/officeDocument/2006/relationships" xmlns:m="http://schemas.openxmlformats.org/officeDocument/2006/math" xmlns:v="urn:schemas-microsoft-com:vml" xmlns:wp14="http://schemas.microsoft.com/office/word/2010/wordprocessingDrawing" xmlns:wp="http://schemas.openxmlformats.org/drawingml/2006/wordprocessingDrawing" xmlns:w10="urn:schemas-microsoft-com:office:word" xmlns:w="http://schemas.openxmlformats.org/wordprocessingml/2006/main" xmlns:w14="http://schemas.microsoft.com/office/word/2010/wordml" xmlns:wpg="http://schemas.microsoft.com/office/word/2010/wordprocessingGroup" xmlns:wpi="http://schemas.microsoft.com/office/word/2010/wordprocessingInk" xmlns:wne="http://schemas.microsoft.com/office/word/2006/wordml" xmlns:wps="http://schemas.microsoft.com/office/word/2010/wordprocessingShape" mc:Ignorable="w14 wp14">
-  <w:abstractNum w:abstractNumId="0">
+<w:numbering xmlns:wpc="http://schemas.microsoft.com/office/word/2010/wordprocessingCanvas" xmlns:cx="http://schemas.microsoft.com/office/drawing/2014/chartex" xmlns:cx1="http://schemas.microsoft.com/office/drawing/2015/9/8/chartex" xmlns:cx2="http://schemas.microsoft.com/office/drawing/2015/10/21/chartex" xmlns:cx3="http://schemas.microsoft.com/office/drawing/2016/5/9/chartex" xmlns:cx4="http://schemas.microsoft.com/office/drawing/2016/5/10/chartex" xmlns:cx5="http://schemas.microsoft.com/office/drawing/2016/5/11/chartex" xmlns:cx6="http://schemas.microsoft.com/office/drawing/2016/5/12/chartex" xmlns:cx7="http://schemas.microsoft.com/office/drawing/2016/5/13/chartex" xmlns:cx8="http://schemas.microsoft.com/office/drawing/2016/5/14/chartex" xmlns:mc="http://schemas.openxmlformats.org/markup-compatibility/2006" xmlns:aink="http://schemas.microsoft.com/office/drawing/2016/ink" xmlns:am3d="http://schemas.microsoft.com/office/drawing/2017/model3d" xmlns:o="urn:schemas-microsoft-com:office:office" xmlns:r="http://schemas.openxmlformats.org/officeDocument/2006/relationships" xmlns:m="http://schemas.openxmlformats.org/officeDocument/2006/math" xmlns:v="urn:schemas-microsoft-com:vml" xmlns:wp14="http://schemas.microsoft.com/office/word/2010/wordprocessingDrawing" xmlns:wp="http://schemas.openxmlformats.org/drawingml/2006/wordprocessingDrawing" xmlns:w10="urn:schemas-microsoft-com:office:word" xmlns:w="http://schemas.openxmlformats.org/wordprocessingml/2006/main" xmlns:w14="http://schemas.microsoft.com/office/word/2010/wordml" xmlns:w15="http://schemas.microsoft.com/office/word/2012/wordml" xmlns:w16cid="http://schemas.microsoft.com/office/word/2016/wordml/cid" xmlns:w16se="http://schemas.microsoft.com/office/word/2015/wordml/symex" xmlns:wpg="http://schemas.microsoft.com/office/word/2010/wordprocessingGroup" xmlns:wpi="http://schemas.microsoft.com/office/word/2010/wordprocessingInk" xmlns:wne="http://schemas.microsoft.com/office/word/2006/wordml" xmlns:wps="http://schemas.microsoft.com/office/word/2010/wordprocessingShape" mc:Ignorable="w14 w15 w16se w16cid wp14">
+  <w:abstractNum w:abstractNumId="0" w15:restartNumberingAfterBreak="0">
     <w:nsid w:val="FFFFFF7C"/>
     <w:multiLevelType w:val="singleLevel"/>
     <w:tmpl w:val="61E62248"/>
@@ -942,7 +1000,7 @@
       </w:pPr>
     </w:lvl>
   </w:abstractNum>
-  <w:abstractNum w:abstractNumId="1">
+  <w:abstractNum w:abstractNumId="1" w15:restartNumberingAfterBreak="0">
     <w:nsid w:val="FFFFFF7D"/>
     <w:multiLevelType w:val="singleLevel"/>
     <w:tmpl w:val="DADA94F2"/>
@@ -959,7 +1017,7 @@
       </w:pPr>
     </w:lvl>
   </w:abstractNum>
-  <w:abstractNum w:abstractNumId="2">
+  <w:abstractNum w:abstractNumId="2" w15:restartNumberingAfterBreak="0">
     <w:nsid w:val="FFFFFF7E"/>
     <w:multiLevelType w:val="singleLevel"/>
     <w:tmpl w:val="A0E4E5B2"/>
@@ -976,7 +1034,7 @@
       </w:pPr>
     </w:lvl>
   </w:abstractNum>
-  <w:abstractNum w:abstractNumId="3">
+  <w:abstractNum w:abstractNumId="3" w15:restartNumberingAfterBreak="0">
     <w:nsid w:val="FFFFFF7F"/>
     <w:multiLevelType w:val="singleLevel"/>
     <w:tmpl w:val="B4188A06"/>
@@ -993,7 +1051,7 @@
       </w:pPr>
     </w:lvl>
   </w:abstractNum>
-  <w:abstractNum w:abstractNumId="4">
+  <w:abstractNum w:abstractNumId="4" w15:restartNumberingAfterBreak="0">
     <w:nsid w:val="FFFFFF80"/>
     <w:multiLevelType w:val="singleLevel"/>
     <w:tmpl w:val="1E0C080A"/>
@@ -1013,7 +1071,7 @@
       </w:rPr>
     </w:lvl>
   </w:abstractNum>
-  <w:abstractNum w:abstractNumId="5">
+  <w:abstractNum w:abstractNumId="5" w15:restartNumberingAfterBreak="0">
     <w:nsid w:val="FFFFFF81"/>
     <w:multiLevelType w:val="singleLevel"/>
     <w:tmpl w:val="CB9E1936"/>
@@ -1033,7 +1091,7 @@
       </w:rPr>
     </w:lvl>
   </w:abstractNum>
-  <w:abstractNum w:abstractNumId="6">
+  <w:abstractNum w:abstractNumId="6" w15:restartNumberingAfterBreak="0">
     <w:nsid w:val="FFFFFF82"/>
     <w:multiLevelType w:val="singleLevel"/>
     <w:tmpl w:val="13A06938"/>
@@ -1053,7 +1111,7 @@
       </w:rPr>
     </w:lvl>
   </w:abstractNum>
-  <w:abstractNum w:abstractNumId="7">
+  <w:abstractNum w:abstractNumId="7" w15:restartNumberingAfterBreak="0">
     <w:nsid w:val="FFFFFF83"/>
     <w:multiLevelType w:val="singleLevel"/>
     <w:tmpl w:val="93C8D00C"/>
@@ -1073,7 +1131,7 @@
       </w:rPr>
     </w:lvl>
   </w:abstractNum>
-  <w:abstractNum w:abstractNumId="8">
+  <w:abstractNum w:abstractNumId="8" w15:restartNumberingAfterBreak="0">
     <w:nsid w:val="FFFFFF88"/>
     <w:multiLevelType w:val="singleLevel"/>
     <w:tmpl w:val="B87E3E76"/>
@@ -1091,7 +1149,7 @@
       </w:pPr>
     </w:lvl>
   </w:abstractNum>
-  <w:abstractNum w:abstractNumId="9">
+  <w:abstractNum w:abstractNumId="9" w15:restartNumberingAfterBreak="0">
     <w:nsid w:val="FFFFFF89"/>
     <w:multiLevelType w:val="singleLevel"/>
     <w:tmpl w:val="BAA6FCB4"/>
@@ -1110,7 +1168,7 @@
       </w:rPr>
     </w:lvl>
   </w:abstractNum>
-  <w:abstractNum w:abstractNumId="10">
+  <w:abstractNum w:abstractNumId="10" w15:restartNumberingAfterBreak="0">
     <w:nsid w:val="01122BF4"/>
     <w:multiLevelType w:val="multilevel"/>
     <w:tmpl w:val="0409001D"/>
@@ -1196,7 +1254,7 @@
       </w:pPr>
     </w:lvl>
   </w:abstractNum>
-  <w:abstractNum w:abstractNumId="11">
+  <w:abstractNum w:abstractNumId="11" w15:restartNumberingAfterBreak="0">
     <w:nsid w:val="0D483622"/>
     <w:multiLevelType w:val="multilevel"/>
     <w:tmpl w:val="04090023"/>
@@ -1283,7 +1341,7 @@
       </w:pPr>
     </w:lvl>
   </w:abstractNum>
-  <w:abstractNum w:abstractNumId="12">
+  <w:abstractNum w:abstractNumId="12" w15:restartNumberingAfterBreak="0">
     <w:nsid w:val="47164D09"/>
     <w:multiLevelType w:val="multilevel"/>
     <w:tmpl w:val="0409001F"/>
@@ -1418,7 +1476,7 @@
 </file>
 
 <file path=word/styles.xml><?xml version="1.0" encoding="utf-8"?>
-<w:styles xmlns:mc="http://schemas.openxmlformats.org/markup-compatibility/2006" xmlns:r="http://schemas.openxmlformats.org/officeDocument/2006/relationships" xmlns:w="http://schemas.openxmlformats.org/wordprocessingml/2006/main" xmlns:w14="http://schemas.microsoft.com/office/word/2010/wordml" mc:Ignorable="w14">
+<w:styles xmlns:mc="http://schemas.openxmlformats.org/markup-compatibility/2006" xmlns:r="http://schemas.openxmlformats.org/officeDocument/2006/relationships" xmlns:w="http://schemas.openxmlformats.org/wordprocessingml/2006/main" xmlns:w14="http://schemas.microsoft.com/office/word/2010/wordml" xmlns:w15="http://schemas.microsoft.com/office/word/2012/wordml" xmlns:w16cid="http://schemas.microsoft.com/office/word/2016/wordml/cid" xmlns:w16se="http://schemas.microsoft.com/office/word/2015/wordml/symex" mc:Ignorable="w14 w15 w16se w16cid">
   <w:docDefaults>
     <w:rPrDefault>
       <w:rPr>
@@ -1435,1272 +1493,382 @@
       </w:pPr>
     </w:pPrDefault>
   </w:docDefaults>
-  <w:latentStyles w:defLockedState="0" w:defUIPriority="99" w:defSemiHidden="1" w:defUnhideWhenUsed="1" w:defQFormat="0" w:count="267">
-    <w:lsdException w:name="Normal" w:semiHidden="0" w:uiPriority="0" w:unhideWhenUsed="0" w:qFormat="1"/>
-    <w:lsdException w:name="heading 1" w:semiHidden="0" w:uiPriority="9" w:unhideWhenUsed="0" w:qFormat="1"/>
-    <w:lsdException w:name="heading 2" w:uiPriority="9" w:qFormat="1"/>
-    <w:lsdException w:name="heading 3" w:uiPriority="9" w:qFormat="1"/>
-    <w:lsdException w:name="heading 4" w:uiPriority="9" w:qFormat="1"/>
-    <w:lsdException w:name="heading 5" w:uiPriority="9" w:qFormat="1"/>
-    <w:lsdException w:name="heading 6" w:uiPriority="9" w:qFormat="1"/>
-    <w:lsdException w:name="heading 7" w:uiPriority="9" w:qFormat="1"/>
-    <w:lsdException w:name="heading 8" w:uiPriority="9" w:qFormat="1"/>
-    <w:lsdException w:name="heading 9" w:uiPriority="9" w:qFormat="1"/>
-    <w:lsdException w:name="toc 1" w:uiPriority="39"/>
-    <w:lsdException w:name="toc 2" w:uiPriority="39"/>
-    <w:lsdException w:name="toc 3" w:uiPriority="39"/>
-    <w:lsdException w:name="toc 4" w:uiPriority="39"/>
-    <w:lsdException w:name="toc 5" w:uiPriority="39"/>
-    <w:lsdException w:name="toc 6" w:uiPriority="39"/>
-    <w:lsdException w:name="toc 7" w:uiPriority="39"/>
-    <w:lsdException w:name="toc 8" w:uiPriority="39"/>
-    <w:lsdException w:name="toc 9" w:uiPriority="39"/>
-    <w:lsdException w:name="caption" w:uiPriority="35" w:qFormat="1"/>
-    <w:lsdException w:name="List Bullet" w:uiPriority="10" w:qFormat="1"/>
-    <w:lsdException w:name="List Number" w:uiPriority="11" w:qFormat="1"/>
+  <w:latentStyles w:defLockedState="0" w:defUIPriority="99" w:defSemiHidden="0" w:defUnhideWhenUsed="0" w:defQFormat="0" w:count="375">
+    <w:lsdException w:name="Normal" w:uiPriority="0" w:qFormat="1"/>
+    <w:lsdException w:name="heading 1" w:uiPriority="9" w:qFormat="1"/>
+    <w:lsdException w:name="heading 2" w:semiHidden="1" w:uiPriority="9" w:unhideWhenUsed="1" w:qFormat="1"/>
+    <w:lsdException w:name="heading 3" w:semiHidden="1" w:uiPriority="9" w:unhideWhenUsed="1" w:qFormat="1"/>
+    <w:lsdException w:name="heading 4" w:semiHidden="1" w:uiPriority="9" w:unhideWhenUsed="1" w:qFormat="1"/>
+    <w:lsdException w:name="heading 5" w:semiHidden="1" w:uiPriority="9" w:unhideWhenUsed="1" w:qFormat="1"/>
+    <w:lsdException w:name="heading 6" w:semiHidden="1" w:uiPriority="9" w:unhideWhenUsed="1" w:qFormat="1"/>
+    <w:lsdException w:name="heading 7" w:semiHidden="1" w:uiPriority="9" w:unhideWhenUsed="1" w:qFormat="1"/>
+    <w:lsdException w:name="heading 8" w:semiHidden="1" w:uiPriority="9" w:unhideWhenUsed="1" w:qFormat="1"/>
+    <w:lsdException w:name="heading 9" w:semiHidden="1" w:uiPriority="9" w:unhideWhenUsed="1" w:qFormat="1"/>
+    <w:lsdException w:name="index 1" w:semiHidden="1" w:unhideWhenUsed="1"/>
+    <w:lsdException w:name="index 2" w:semiHidden="1" w:unhideWhenUsed="1"/>
+    <w:lsdException w:name="index 3" w:semiHidden="1" w:unhideWhenUsed="1"/>
+    <w:lsdException w:name="index 4" w:semiHidden="1" w:unhideWhenUsed="1"/>
+    <w:lsdException w:name="index 5" w:semiHidden="1" w:unhideWhenUsed="1"/>
+    <w:lsdException w:name="index 6" w:semiHidden="1" w:unhideWhenUsed="1"/>
+    <w:lsdException w:name="index 7" w:semiHidden="1" w:unhideWhenUsed="1"/>
+    <w:lsdException w:name="index 8" w:semiHidden="1" w:unhideWhenUsed="1"/>
+    <w:lsdException w:name="index 9" w:semiHidden="1" w:unhideWhenUsed="1"/>
+    <w:lsdException w:name="toc 1" w:semiHidden="1" w:uiPriority="39" w:unhideWhenUsed="1"/>
+    <w:lsdException w:name="toc 2" w:semiHidden="1" w:uiPriority="39" w:unhideWhenUsed="1"/>
+    <w:lsdException w:name="toc 3" w:semiHidden="1" w:uiPriority="39" w:unhideWhenUsed="1"/>
+    <w:lsdException w:name="toc 4" w:semiHidden="1" w:uiPriority="39" w:unhideWhenUsed="1"/>
+    <w:lsdException w:name="toc 5" w:semiHidden="1" w:uiPriority="39" w:unhideWhenUsed="1"/>
+    <w:lsdException w:name="toc 6" w:semiHidden="1" w:uiPriority="39" w:unhideWhenUsed="1"/>
+    <w:lsdException w:name="toc 7" w:semiHidden="1" w:uiPriority="39" w:unhideWhenUsed="1"/>
+    <w:lsdException w:name="toc 8" w:semiHidden="1" w:uiPriority="39" w:unhideWhenUsed="1"/>
+    <w:lsdException w:name="toc 9" w:semiHidden="1" w:uiPriority="39" w:unhideWhenUsed="1"/>
+    <w:lsdException w:name="Normal Indent" w:semiHidden="1" w:unhideWhenUsed="1"/>
+    <w:lsdException w:name="footnote text" w:semiHidden="1" w:unhideWhenUsed="1"/>
+    <w:lsdException w:name="annotation text" w:semiHidden="1" w:unhideWhenUsed="1"/>
+    <w:lsdException w:name="header" w:semiHidden="1" w:unhideWhenUsed="1"/>
+    <w:lsdException w:name="footer" w:semiHidden="1" w:unhideWhenUsed="1"/>
+    <w:lsdException w:name="index heading" w:semiHidden="1" w:unhideWhenUsed="1"/>
+    <w:lsdException w:name="caption" w:semiHidden="1" w:uiPriority="35" w:unhideWhenUsed="1" w:qFormat="1"/>
+    <w:lsdException w:name="table of figures" w:semiHidden="1" w:unhideWhenUsed="1"/>
+    <w:lsdException w:name="envelope address" w:semiHidden="1" w:unhideWhenUsed="1"/>
+    <w:lsdException w:name="envelope return" w:semiHidden="1" w:unhideWhenUsed="1"/>
+    <w:lsdException w:name="footnote reference" w:semiHidden="1" w:unhideWhenUsed="1"/>
+    <w:lsdException w:name="annotation reference" w:semiHidden="1" w:unhideWhenUsed="1"/>
+    <w:lsdException w:name="line number" w:semiHidden="1" w:unhideWhenUsed="1"/>
+    <w:lsdException w:name="page number" w:semiHidden="1" w:unhideWhenUsed="1"/>
+    <w:lsdException w:name="endnote reference" w:semiHidden="1" w:unhideWhenUsed="1"/>
+    <w:lsdException w:name="endnote text" w:semiHidden="1" w:unhideWhenUsed="1"/>
+    <w:lsdException w:name="table of authorities" w:semiHidden="1" w:unhideWhenUsed="1"/>
+    <w:lsdException w:name="macro" w:semiHidden="1" w:unhideWhenUsed="1"/>
+    <w:lsdException w:name="toa heading" w:semiHidden="1" w:unhideWhenUsed="1"/>
+    <w:lsdException w:name="List" w:semiHidden="1" w:unhideWhenUsed="1"/>
+    <w:lsdException w:name="List Bullet" w:semiHidden="1" w:uiPriority="10" w:unhideWhenUsed="1" w:qFormat="1"/>
+    <w:lsdException w:name="List Number" w:semiHidden="1" w:uiPriority="11" w:unhideWhenUsed="1" w:qFormat="1"/>
+    <w:lsdException w:name="List 2" w:semiHidden="1" w:unhideWhenUsed="1"/>
+    <w:lsdException w:name="List 3" w:semiHidden="1" w:unhideWhenUsed="1"/>
+    <w:lsdException w:name="List 4" w:semiHidden="1" w:unhideWhenUsed="1"/>
+    <w:lsdException w:name="List 5" w:semiHidden="1" w:unhideWhenUsed="1"/>
+    <w:lsdException w:name="List Bullet 2" w:semiHidden="1" w:unhideWhenUsed="1"/>
+    <w:lsdException w:name="List Bullet 3" w:semiHidden="1" w:unhideWhenUsed="1"/>
+    <w:lsdException w:name="List Bullet 4" w:semiHidden="1" w:unhideWhenUsed="1"/>
+    <w:lsdException w:name="List Bullet 5" w:semiHidden="1" w:unhideWhenUsed="1"/>
+    <w:lsdException w:name="List Number 2" w:semiHidden="1" w:unhideWhenUsed="1"/>
+    <w:lsdException w:name="List Number 3" w:semiHidden="1" w:unhideWhenUsed="1"/>
+    <w:lsdException w:name="List Number 4" w:semiHidden="1" w:unhideWhenUsed="1"/>
+    <w:lsdException w:name="List Number 5" w:semiHidden="1" w:unhideWhenUsed="1"/>
     <w:lsdException w:name="Title" w:uiPriority="2" w:qFormat="1"/>
-    <w:lsdException w:name="Default Paragraph Font" w:uiPriority="1"/>
+    <w:lsdException w:name="Closing" w:semiHidden="1" w:unhideWhenUsed="1"/>
+    <w:lsdException w:name="Signature" w:semiHidden="1" w:unhideWhenUsed="1"/>
+    <w:lsdException w:name="Default Paragraph Font" w:semiHidden="1" w:uiPriority="1" w:unhideWhenUsed="1"/>
+    <w:lsdException w:name="Body Text" w:semiHidden="1" w:unhideWhenUsed="1"/>
+    <w:lsdException w:name="Body Text Indent" w:semiHidden="1" w:unhideWhenUsed="1"/>
+    <w:lsdException w:name="List Continue" w:semiHidden="1" w:unhideWhenUsed="1"/>
+    <w:lsdException w:name="List Continue 2" w:semiHidden="1" w:unhideWhenUsed="1"/>
+    <w:lsdException w:name="List Continue 3" w:semiHidden="1" w:unhideWhenUsed="1"/>
+    <w:lsdException w:name="List Continue 4" w:semiHidden="1" w:unhideWhenUsed="1"/>
+    <w:lsdException w:name="List Continue 5" w:semiHidden="1" w:unhideWhenUsed="1"/>
+    <w:lsdException w:name="Message Header" w:semiHidden="1" w:unhideWhenUsed="1"/>
     <w:lsdException w:name="Subtitle" w:uiPriority="3" w:qFormat="1"/>
+    <w:lsdException w:name="Salutation" w:semiHidden="1" w:unhideWhenUsed="1"/>
+    <w:lsdException w:name="Date" w:semiHidden="1" w:unhideWhenUsed="1"/>
+    <w:lsdException w:name="Body Text First Indent" w:semiHidden="1" w:unhideWhenUsed="1"/>
+    <w:lsdException w:name="Body Text First Indent 2" w:semiHidden="1" w:unhideWhenUsed="1"/>
+    <w:lsdException w:name="Note Heading" w:semiHidden="1" w:unhideWhenUsed="1"/>
+    <w:lsdException w:name="Body Text 2" w:semiHidden="1" w:unhideWhenUsed="1"/>
+    <w:lsdException w:name="Body Text 3" w:semiHidden="1" w:unhideWhenUsed="1"/>
+    <w:lsdException w:name="Body Text Indent 2" w:semiHidden="1" w:unhideWhenUsed="1"/>
+    <w:lsdException w:name="Body Text Indent 3" w:semiHidden="1" w:unhideWhenUsed="1"/>
+    <w:lsdException w:name="Block Text" w:semiHidden="1" w:unhideWhenUsed="1"/>
+    <w:lsdException w:name="Hyperlink" w:semiHidden="1" w:unhideWhenUsed="1"/>
+    <w:lsdException w:name="FollowedHyperlink" w:semiHidden="1" w:unhideWhenUsed="1"/>
     <w:lsdException w:name="Strong" w:uiPriority="22" w:qFormat="1"/>
     <w:lsdException w:name="Emphasis" w:uiPriority="20" w:qFormat="1"/>
-    <w:lsdException w:name="Table Grid" w:semiHidden="0" w:uiPriority="39" w:unhideWhenUsed="0"/>
-    <w:lsdException w:name="Placeholder Text" w:unhideWhenUsed="0"/>
-    <w:lsdException w:name="No Spacing" w:uiPriority="1" w:qFormat="1"/>
-    <w:lsdException w:name="Light Shading" w:semiHidden="0" w:uiPriority="60" w:unhideWhenUsed="0"/>
-    <w:lsdException w:name="Light List" w:semiHidden="0" w:uiPriority="61" w:unhideWhenUsed="0"/>
-    <w:lsdException w:name="Light Grid" w:semiHidden="0" w:uiPriority="62" w:unhideWhenUsed="0"/>
-    <w:lsdException w:name="Medium Shading 1" w:semiHidden="0" w:uiPriority="63" w:unhideWhenUsed="0"/>
-    <w:lsdException w:name="Medium Shading 2" w:semiHidden="0" w:uiPriority="64" w:unhideWhenUsed="0"/>
-    <w:lsdException w:name="Medium List 1" w:semiHidden="0" w:uiPriority="65" w:unhideWhenUsed="0"/>
-    <w:lsdException w:name="Medium List 2" w:semiHidden="0" w:uiPriority="66" w:unhideWhenUsed="0"/>
-    <w:lsdException w:name="Medium Grid 1" w:semiHidden="0" w:uiPriority="67" w:unhideWhenUsed="0"/>
-    <w:lsdException w:name="Medium Grid 2" w:semiHidden="0" w:uiPriority="68" w:unhideWhenUsed="0"/>
-    <w:lsdException w:name="Medium Grid 3" w:semiHidden="0" w:uiPriority="69" w:unhideWhenUsed="0"/>
-    <w:lsdException w:name="Dark List" w:semiHidden="0" w:uiPriority="70" w:unhideWhenUsed="0"/>
-    <w:lsdException w:name="Colorful Shading" w:semiHidden="0" w:uiPriority="71" w:unhideWhenUsed="0"/>
-    <w:lsdException w:name="Colorful List" w:semiHidden="0" w:uiPriority="72" w:unhideWhenUsed="0"/>
-    <w:lsdException w:name="Colorful Grid" w:semiHidden="0" w:uiPriority="73" w:unhideWhenUsed="0"/>
-    <w:lsdException w:name="Light Shading Accent 1" w:semiHidden="0" w:uiPriority="60" w:unhideWhenUsed="0"/>
-    <w:lsdException w:name="Light List Accent 1" w:semiHidden="0" w:uiPriority="61" w:unhideWhenUsed="0"/>
-    <w:lsdException w:name="Light Grid Accent 1" w:semiHidden="0" w:uiPriority="62" w:unhideWhenUsed="0"/>
-    <w:lsdException w:name="Medium Shading 1 Accent 1" w:semiHidden="0" w:uiPriority="63" w:unhideWhenUsed="0"/>
-    <w:lsdException w:name="Medium Shading 2 Accent 1" w:semiHidden="0" w:uiPriority="64" w:unhideWhenUsed="0"/>
-    <w:lsdException w:name="Medium List 1 Accent 1" w:semiHidden="0" w:uiPriority="65" w:unhideWhenUsed="0"/>
-    <w:lsdException w:name="Revision" w:unhideWhenUsed="0"/>
+    <w:lsdException w:name="Document Map" w:semiHidden="1" w:unhideWhenUsed="1"/>
+    <w:lsdException w:name="Plain Text" w:semiHidden="1" w:unhideWhenUsed="1"/>
+    <w:lsdException w:name="E-mail Signature" w:semiHidden="1" w:unhideWhenUsed="1"/>
+    <w:lsdException w:name="HTML Top of Form" w:semiHidden="1" w:unhideWhenUsed="1"/>
+    <w:lsdException w:name="HTML Bottom of Form" w:semiHidden="1" w:unhideWhenUsed="1"/>
+    <w:lsdException w:name="Normal (Web)" w:semiHidden="1" w:unhideWhenUsed="1"/>
+    <w:lsdException w:name="HTML Acronym" w:semiHidden="1" w:unhideWhenUsed="1"/>
+    <w:lsdException w:name="HTML Address" w:semiHidden="1" w:unhideWhenUsed="1"/>
+    <w:lsdException w:name="HTML Cite" w:semiHidden="1" w:unhideWhenUsed="1"/>
+    <w:lsdException w:name="HTML Code" w:semiHidden="1" w:unhideWhenUsed="1"/>
+    <w:lsdException w:name="HTML Definition" w:semiHidden="1" w:unhideWhenUsed="1"/>
+    <w:lsdException w:name="HTML Keyboard" w:semiHidden="1" w:unhideWhenUsed="1"/>
+    <w:lsdException w:name="HTML Preformatted" w:semiHidden="1" w:unhideWhenUsed="1"/>
+    <w:lsdException w:name="HTML Sample" w:semiHidden="1" w:unhideWhenUsed="1"/>
+    <w:lsdException w:name="HTML Typewriter" w:semiHidden="1" w:unhideWhenUsed="1"/>
+    <w:lsdException w:name="HTML Variable" w:semiHidden="1" w:unhideWhenUsed="1"/>
+    <w:lsdException w:name="Normal Table" w:semiHidden="1" w:unhideWhenUsed="1"/>
+    <w:lsdException w:name="annotation subject" w:semiHidden="1" w:unhideWhenUsed="1"/>
+    <w:lsdException w:name="No List" w:semiHidden="1" w:unhideWhenUsed="1"/>
+    <w:lsdException w:name="Outline List 1" w:semiHidden="1" w:unhideWhenUsed="1"/>
+    <w:lsdException w:name="Outline List 2" w:semiHidden="1" w:unhideWhenUsed="1"/>
+    <w:lsdException w:name="Outline List 3" w:semiHidden="1" w:unhideWhenUsed="1"/>
+    <w:lsdException w:name="Table Simple 1" w:semiHidden="1" w:unhideWhenUsed="1"/>
+    <w:lsdException w:name="Table Simple 2" w:semiHidden="1" w:unhideWhenUsed="1"/>
+    <w:lsdException w:name="Table Simple 3" w:semiHidden="1" w:unhideWhenUsed="1"/>
+    <w:lsdException w:name="Table Classic 1" w:semiHidden="1" w:unhideWhenUsed="1"/>
+    <w:lsdException w:name="Table Classic 2" w:semiHidden="1" w:unhideWhenUsed="1"/>
+    <w:lsdException w:name="Table Classic 3" w:semiHidden="1" w:unhideWhenUsed="1"/>
+    <w:lsdException w:name="Table Classic 4" w:semiHidden="1" w:unhideWhenUsed="1"/>
+    <w:lsdException w:name="Table Colorful 1" w:semiHidden="1" w:unhideWhenUsed="1"/>
+    <w:lsdException w:name="Table Colorful 2" w:semiHidden="1" w:unhideWhenUsed="1"/>
+    <w:lsdException w:name="Table Colorful 3" w:semiHidden="1" w:unhideWhenUsed="1"/>
+    <w:lsdException w:name="Table Columns 1" w:semiHidden="1" w:unhideWhenUsed="1"/>
+    <w:lsdException w:name="Table Columns 2" w:semiHidden="1" w:unhideWhenUsed="1"/>
+    <w:lsdException w:name="Table Columns 3" w:semiHidden="1" w:unhideWhenUsed="1"/>
+    <w:lsdException w:name="Table Columns 4" w:semiHidden="1" w:unhideWhenUsed="1"/>
+    <w:lsdException w:name="Table Columns 5" w:semiHidden="1" w:unhideWhenUsed="1"/>
+    <w:lsdException w:name="Table Grid 1" w:semiHidden="1" w:unhideWhenUsed="1"/>
+    <w:lsdException w:name="Table Grid 2" w:semiHidden="1" w:unhideWhenUsed="1"/>
+    <w:lsdException w:name="Table Grid 3" w:semiHidden="1" w:unhideWhenUsed="1"/>
+    <w:lsdException w:name="Table Grid 4" w:semiHidden="1" w:unhideWhenUsed="1"/>
+    <w:lsdException w:name="Table Grid 5" w:semiHidden="1" w:unhideWhenUsed="1"/>
+    <w:lsdException w:name="Table Grid 6" w:semiHidden="1" w:unhideWhenUsed="1"/>
+    <w:lsdException w:name="Table Grid 7" w:semiHidden="1" w:unhideWhenUsed="1"/>
+    <w:lsdException w:name="Table Grid 8" w:semiHidden="1" w:unhideWhenUsed="1"/>
+    <w:lsdException w:name="Table List 1" w:semiHidden="1" w:unhideWhenUsed="1"/>
+    <w:lsdException w:name="Table List 2" w:semiHidden="1" w:unhideWhenUsed="1"/>
+    <w:lsdException w:name="Table List 3" w:semiHidden="1" w:unhideWhenUsed="1"/>
+    <w:lsdException w:name="Table List 4" w:semiHidden="1" w:unhideWhenUsed="1"/>
+    <w:lsdException w:name="Table List 5" w:semiHidden="1" w:unhideWhenUsed="1"/>
+    <w:lsdException w:name="Table List 6" w:semiHidden="1" w:unhideWhenUsed="1"/>
+    <w:lsdException w:name="Table List 7" w:semiHidden="1" w:unhideWhenUsed="1"/>
+    <w:lsdException w:name="Table List 8" w:semiHidden="1" w:unhideWhenUsed="1"/>
+    <w:lsdException w:name="Table 3D effects 1" w:semiHidden="1" w:unhideWhenUsed="1"/>
+    <w:lsdException w:name="Table 3D effects 2" w:semiHidden="1" w:unhideWhenUsed="1"/>
+    <w:lsdException w:name="Table 3D effects 3" w:semiHidden="1" w:unhideWhenUsed="1"/>
+    <w:lsdException w:name="Table Contemporary" w:semiHidden="1" w:unhideWhenUsed="1"/>
+    <w:lsdException w:name="Table Elegant" w:semiHidden="1" w:unhideWhenUsed="1"/>
+    <w:lsdException w:name="Table Professional" w:semiHidden="1" w:unhideWhenUsed="1"/>
+    <w:lsdException w:name="Table Subtle 1" w:semiHidden="1" w:unhideWhenUsed="1"/>
+    <w:lsdException w:name="Table Subtle 2" w:semiHidden="1" w:unhideWhenUsed="1"/>
+    <w:lsdException w:name="Table Web 1" w:semiHidden="1" w:unhideWhenUsed="1"/>
+    <w:lsdException w:name="Table Web 2" w:semiHidden="1" w:unhideWhenUsed="1"/>
+    <w:lsdException w:name="Table Web 3" w:semiHidden="1" w:unhideWhenUsed="1"/>
+    <w:lsdException w:name="Balloon Text" w:semiHidden="1" w:unhideWhenUsed="1"/>
+    <w:lsdException w:name="Table Grid" w:semiHidden="1" w:uiPriority="39" w:unhideWhenUsed="1"/>
+    <w:lsdException w:name="Table Theme" w:semiHidden="1" w:unhideWhenUsed="1"/>
+    <w:lsdException w:name="Placeholder Text" w:semiHidden="1"/>
+    <w:lsdException w:name="No Spacing" w:semiHidden="1" w:uiPriority="1" w:unhideWhenUsed="1" w:qFormat="1"/>
+    <w:lsdException w:name="Light Shading" w:uiPriority="60"/>
+    <w:lsdException w:name="Light List" w:uiPriority="61"/>
+    <w:lsdException w:name="Light Grid" w:uiPriority="62"/>
+    <w:lsdException w:name="Medium Shading 1" w:uiPriority="63"/>
+    <w:lsdException w:name="Medium Shading 2" w:uiPriority="64"/>
+    <w:lsdException w:name="Medium List 1" w:uiPriority="65"/>
+    <w:lsdException w:name="Medium List 2" w:uiPriority="66"/>
+    <w:lsdException w:name="Medium Grid 1" w:uiPriority="67"/>
+    <w:lsdException w:name="Medium Grid 2" w:uiPriority="68"/>
+    <w:lsdException w:name="Medium Grid 3" w:uiPriority="69"/>
+    <w:lsdException w:name="Dark List" w:uiPriority="70"/>
+    <w:lsdException w:name="Colorful Shading" w:uiPriority="71"/>
+    <w:lsdException w:name="Colorful List" w:uiPriority="72"/>
+    <w:lsdException w:name="Colorful Grid" w:uiPriority="73"/>
+    <w:lsdException w:name="Light Shading Accent 1" w:uiPriority="60"/>
+    <w:lsdException w:name="Light List Accent 1" w:uiPriority="61"/>
+    <w:lsdException w:name="Light Grid Accent 1" w:uiPriority="62"/>
+    <w:lsdException w:name="Medium Shading 1 Accent 1" w:uiPriority="63"/>
+    <w:lsdException w:name="Medium Shading 2 Accent 1" w:uiPriority="64"/>
+    <w:lsdException w:name="Medium List 1 Accent 1" w:uiPriority="65"/>
+    <w:lsdException w:name="Revision" w:semiHidden="1"/>
     <w:lsdException w:name="List Paragraph" w:uiPriority="34" w:qFormat="1"/>
     <w:lsdException w:name="Quote" w:uiPriority="29" w:qFormat="1"/>
     <w:lsdException w:name="Intense Quote" w:uiPriority="30" w:qFormat="1"/>
-    <w:lsdException w:name="Medium List 2 Accent 1" w:semiHidden="0" w:uiPriority="66" w:unhideWhenUsed="0"/>
-    <w:lsdException w:name="Medium Grid 1 Accent 1" w:semiHidden="0" w:uiPriority="67" w:unhideWhenUsed="0"/>
-    <w:lsdException w:name="Medium Grid 2 Accent 1" w:semiHidden="0" w:uiPriority="68" w:unhideWhenUsed="0"/>
-    <w:lsdException w:name="Medium Grid 3 Accent 1" w:semiHidden="0" w:uiPriority="69" w:unhideWhenUsed="0"/>
-    <w:lsdException w:name="Dark List Accent 1" w:semiHidden="0" w:uiPriority="70" w:unhideWhenUsed="0"/>
-    <w:lsdException w:name="Colorful Shading Accent 1" w:semiHidden="0" w:uiPriority="71" w:unhideWhenUsed="0"/>
-    <w:lsdException w:name="Colorful List Accent 1" w:semiHidden="0" w:uiPriority="72" w:unhideWhenUsed="0"/>
-    <w:lsdException w:name="Colorful Grid Accent 1" w:semiHidden="0" w:uiPriority="73" w:unhideWhenUsed="0"/>
-    <w:lsdException w:name="Light Shading Accent 2" w:semiHidden="0" w:uiPriority="60" w:unhideWhenUsed="0"/>
-    <w:lsdException w:name="Light List Accent 2" w:semiHidden="0" w:uiPriority="61" w:unhideWhenUsed="0"/>
-    <w:lsdException w:name="Light Grid Accent 2" w:semiHidden="0" w:uiPriority="62" w:unhideWhenUsed="0"/>
-    <w:lsdException w:name="Medium Shading 1 Accent 2" w:semiHidden="0" w:uiPriority="63" w:unhideWhenUsed="0"/>
-    <w:lsdException w:name="Medium Shading 2 Accent 2" w:semiHidden="0" w:uiPriority="64" w:unhideWhenUsed="0"/>
-    <w:lsdException w:name="Medium List 1 Accent 2" w:semiHidden="0" w:uiPriority="65" w:unhideWhenUsed="0"/>
-    <w:lsdException w:name="Medium List 2 Accent 2" w:semiHidden="0" w:uiPriority="66" w:unhideWhenUsed="0"/>
-    <w:lsdException w:name="Medium Grid 1 Accent 2" w:semiHidden="0" w:uiPriority="67" w:unhideWhenUsed="0"/>
-    <w:lsdException w:name="Medium Grid 2 Accent 2" w:semiHidden="0" w:uiPriority="68" w:unhideWhenUsed="0"/>
-    <w:lsdException w:name="Medium Grid 3 Accent 2" w:semiHidden="0" w:uiPriority="69" w:unhideWhenUsed="0"/>
-    <w:lsdException w:name="Dark List Accent 2" w:semiHidden="0" w:uiPriority="70" w:unhideWhenUsed="0"/>
-    <w:lsdException w:name="Colorful Shading Accent 2" w:semiHidden="0" w:uiPriority="71" w:unhideWhenUsed="0"/>
-    <w:lsdException w:name="Colorful List Accent 2" w:semiHidden="0" w:uiPriority="72" w:unhideWhenUsed="0"/>
-    <w:lsdException w:name="Colorful Grid Accent 2" w:semiHidden="0" w:uiPriority="73" w:unhideWhenUsed="0"/>
-    <w:lsdException w:name="Light Shading Accent 3" w:semiHidden="0" w:uiPriority="60" w:unhideWhenUsed="0"/>
-    <w:lsdException w:name="Light List Accent 3" w:semiHidden="0" w:uiPriority="61" w:unhideWhenUsed="0"/>
-    <w:lsdException w:name="Light Grid Accent 3" w:semiHidden="0" w:uiPriority="62" w:unhideWhenUsed="0"/>
-    <w:lsdException w:name="Medium Shading 1 Accent 3" w:semiHidden="0" w:uiPriority="63" w:unhideWhenUsed="0"/>
-    <w:lsdException w:name="Medium Shading 2 Accent 3" w:semiHidden="0" w:uiPriority="64" w:unhideWhenUsed="0"/>
-    <w:lsdException w:name="Medium List 1 Accent 3" w:semiHidden="0" w:uiPriority="65" w:unhideWhenUsed="0"/>
-    <w:lsdException w:name="Medium List 2 Accent 3" w:semiHidden="0" w:uiPriority="66" w:unhideWhenUsed="0"/>
-    <w:lsdException w:name="Medium Grid 1 Accent 3" w:semiHidden="0" w:uiPriority="67" w:unhideWhenUsed="0"/>
-    <w:lsdException w:name="Medium Grid 2 Accent 3" w:semiHidden="0" w:uiPriority="68" w:unhideWhenUsed="0"/>
-    <w:lsdException w:name="Medium Grid 3 Accent 3" w:semiHidden="0" w:uiPriority="69" w:unhideWhenUsed="0"/>
-    <w:lsdException w:name="Dark List Accent 3" w:semiHidden="0" w:uiPriority="70" w:unhideWhenUsed="0"/>
-    <w:lsdException w:name="Colorful Shading Accent 3" w:semiHidden="0" w:uiPriority="71" w:unhideWhenUsed="0"/>
-    <w:lsdException w:name="Colorful List Accent 3" w:semiHidden="0" w:uiPriority="72" w:unhideWhenUsed="0"/>
-    <w:lsdException w:name="Colorful Grid Accent 3" w:semiHidden="0" w:uiPriority="73" w:unhideWhenUsed="0"/>
-    <w:lsdException w:name="Light Shading Accent 4" w:semiHidden="0" w:uiPriority="60" w:unhideWhenUsed="0"/>
-    <w:lsdException w:name="Light List Accent 4" w:semiHidden="0" w:uiPriority="61" w:unhideWhenUsed="0"/>
-    <w:lsdException w:name="Light Grid Accent 4" w:semiHidden="0" w:uiPriority="62" w:unhideWhenUsed="0"/>
-    <w:lsdException w:name="Medium Shading 1 Accent 4" w:semiHidden="0" w:uiPriority="63" w:unhideWhenUsed="0"/>
-    <w:lsdException w:name="Medium Shading 2 Accent 4" w:semiHidden="0" w:uiPriority="64" w:unhideWhenUsed="0"/>
-    <w:lsdException w:name="Medium List 1 Accent 4" w:semiHidden="0" w:uiPriority="65" w:unhideWhenUsed="0"/>
-    <w:lsdException w:name="Medium List 2 Accent 4" w:semiHidden="0" w:uiPriority="66" w:unhideWhenUsed="0"/>
-    <w:lsdException w:name="Medium Grid 1 Accent 4" w:semiHidden="0" w:uiPriority="67" w:unhideWhenUsed="0"/>
-    <w:lsdException w:name="Medium Grid 2 Accent 4" w:semiHidden="0" w:uiPriority="68" w:unhideWhenUsed="0"/>
-    <w:lsdException w:name="Medium Grid 3 Accent 4" w:semiHidden="0" w:uiPriority="69" w:unhideWhenUsed="0"/>
-    <w:lsdException w:name="Dark List Accent 4" w:semiHidden="0" w:uiPriority="70" w:unhideWhenUsed="0"/>
-    <w:lsdException w:name="Colorful Shading Accent 4" w:semiHidden="0" w:uiPriority="71" w:unhideWhenUsed="0"/>
-    <w:lsdException w:name="Colorful List Accent 4" w:semiHidden="0" w:uiPriority="72" w:unhideWhenUsed="0"/>
-    <w:lsdException w:name="Colorful Grid Accent 4" w:semiHidden="0" w:uiPriority="73" w:unhideWhenUsed="0"/>
-    <w:lsdException w:name="Light Shading Accent 5" w:semiHidden="0" w:uiPriority="60" w:unhideWhenUsed="0"/>
-    <w:lsdException w:name="Light List Accent 5" w:semiHidden="0" w:uiPriority="61" w:unhideWhenUsed="0"/>
-    <w:lsdException w:name="Light Grid Accent 5" w:semiHidden="0" w:uiPriority="62" w:unhideWhenUsed="0"/>
-    <w:lsdException w:name="Medium Shading 1 Accent 5" w:semiHidden="0" w:uiPriority="63" w:unhideWhenUsed="0"/>
-    <w:lsdException w:name="Medium Shading 2 Accent 5" w:semiHidden="0" w:uiPriority="64" w:unhideWhenUsed="0"/>
-    <w:lsdException w:name="Medium List 1 Accent 5" w:semiHidden="0" w:uiPriority="65" w:unhideWhenUsed="0"/>
-    <w:lsdException w:name="Medium List 2 Accent 5" w:semiHidden="0" w:uiPriority="66" w:unhideWhenUsed="0"/>
-    <w:lsdException w:name="Medium Grid 1 Accent 5" w:semiHidden="0" w:uiPriority="67" w:unhideWhenUsed="0"/>
-    <w:lsdException w:name="Medium Grid 2 Accent 5" w:semiHidden="0" w:uiPriority="68" w:unhideWhenUsed="0"/>
-    <w:lsdException w:name="Medium Grid 3 Accent 5" w:semiHidden="0" w:uiPriority="69" w:unhideWhenUsed="0"/>
-    <w:lsdException w:name="Dark List Accent 5" w:semiHidden="0" w:uiPriority="70" w:unhideWhenUsed="0"/>
-    <w:lsdException w:name="Colorful Shading Accent 5" w:semiHidden="0" w:uiPriority="71" w:unhideWhenUsed="0"/>
-    <w:lsdException w:name="Colorful List Accent 5" w:semiHidden="0" w:uiPriority="72" w:unhideWhenUsed="0"/>
-    <w:lsdException w:name="Colorful Grid Accent 5" w:semiHidden="0" w:uiPriority="73" w:unhideWhenUsed="0"/>
-    <w:lsdException w:name="Light Shading Accent 6" w:semiHidden="0" w:uiPriority="60" w:unhideWhenUsed="0"/>
-    <w:lsdException w:name="Light List Accent 6" w:semiHidden="0" w:uiPriority="61" w:unhideWhenUsed="0"/>
-    <w:lsdException w:name="Light Grid Accent 6" w:semiHidden="0" w:uiPriority="62" w:unhideWhenUsed="0"/>
-    <w:lsdException w:name="Medium Shading 1 Accent 6" w:semiHidden="0" w:uiPriority="63" w:unhideWhenUsed="0"/>
-    <w:lsdException w:name="Medium Shading 2 Accent 6" w:semiHidden="0" w:uiPriority="64" w:unhideWhenUsed="0"/>
-    <w:lsdException w:name="Medium List 1 Accent 6" w:semiHidden="0" w:uiPriority="65" w:unhideWhenUsed="0"/>
-    <w:lsdException w:name="Medium List 2 Accent 6" w:semiHidden="0" w:uiPriority="66" w:unhideWhenUsed="0"/>
-    <w:lsdException w:name="Medium Grid 1 Accent 6" w:semiHidden="0" w:uiPriority="67" w:unhideWhenUsed="0"/>
-    <w:lsdException w:name="Medium Grid 2 Accent 6" w:semiHidden="0" w:uiPriority="68" w:unhideWhenUsed="0"/>
-    <w:lsdException w:name="Medium Grid 3 Accent 6" w:semiHidden="0" w:uiPriority="69" w:unhideWhenUsed="0"/>
-    <w:lsdException w:name="Dark List Accent 6" w:semiHidden="0" w:uiPriority="70" w:unhideWhenUsed="0"/>
-    <w:lsdException w:name="Colorful Shading Accent 6" w:semiHidden="0" w:uiPriority="71" w:unhideWhenUsed="0"/>
-    <w:lsdException w:name="Colorful List Accent 6" w:semiHidden="0" w:uiPriority="72" w:unhideWhenUsed="0"/>
-    <w:lsdException w:name="Colorful Grid Accent 6" w:semiHidden="0" w:uiPriority="73" w:unhideWhenUsed="0"/>
+    <w:lsdException w:name="Medium List 2 Accent 1" w:uiPriority="66"/>
+    <w:lsdException w:name="Medium Grid 1 Accent 1" w:uiPriority="67"/>
+    <w:lsdException w:name="Medium Grid 2 Accent 1" w:uiPriority="68"/>
+    <w:lsdException w:name="Medium Grid 3 Accent 1" w:uiPriority="69"/>
+    <w:lsdException w:name="Dark List Accent 1" w:uiPriority="70"/>
+    <w:lsdException w:name="Colorful Shading Accent 1" w:uiPriority="71"/>
+    <w:lsdException w:name="Colorful List Accent 1" w:uiPriority="72"/>
+    <w:lsdException w:name="Colorful Grid Accent 1" w:uiPriority="73"/>
+    <w:lsdException w:name="Light Shading Accent 2" w:uiPriority="60"/>
+    <w:lsdException w:name="Light List Accent 2" w:uiPriority="61"/>
+    <w:lsdException w:name="Light Grid Accent 2" w:uiPriority="62"/>
+    <w:lsdException w:name="Medium Shading 1 Accent 2" w:uiPriority="63"/>
+    <w:lsdException w:name="Medium Shading 2 Accent 2" w:uiPriority="64"/>
+    <w:lsdException w:name="Medium List 1 Accent 2" w:uiPriority="65"/>
+    <w:lsdException w:name="Medium List 2 Accent 2" w:uiPriority="66"/>
+    <w:lsdException w:name="Medium Grid 1 Accent 2" w:uiPriority="67"/>
+    <w:lsdException w:name="Medium Grid 2 Accent 2" w:uiPriority="68"/>
+    <w:lsdException w:name="Medium Grid 3 Accent 2" w:uiPriority="69"/>
+    <w:lsdException w:name="Dark List Accent 2" w:uiPriority="70"/>
+    <w:lsdException w:name="Colorful Shading Accent 2" w:uiPriority="71"/>
+    <w:lsdException w:name="Colorful List Accent 2" w:uiPriority="72"/>
+    <w:lsdException w:name="Colorful Grid Accent 2" w:uiPriority="73"/>
+    <w:lsdException w:name="Light Shading Accent 3" w:uiPriority="60"/>
+    <w:lsdException w:name="Light List Accent 3" w:uiPriority="61"/>
+    <w:lsdException w:name="Light Grid Accent 3" w:uiPriority="62"/>
+    <w:lsdException w:name="Medium Shading 1 Accent 3" w:uiPriority="63"/>
+    <w:lsdException w:name="Medium Shading 2 Accent 3" w:uiPriority="64"/>
+    <w:lsdException w:name="Medium List 1 Accent 3" w:uiPriority="65"/>
+    <w:lsdException w:name="Medium List 2 Accent 3" w:uiPriority="66"/>
+    <w:lsdException w:name="Medium Grid 1 Accent 3" w:uiPriority="67"/>
+    <w:lsdException w:name="Medium Grid 2 Accent 3" w:uiPriority="68"/>
+    <w:lsdException w:name="Medium Grid 3 Accent 3" w:uiPriority="69"/>
+    <w:lsdException w:name="Dark List Accent 3" w:uiPriority="70"/>
+    <w:lsdException w:name="Colorful Shading Accent 3" w:uiPriority="71"/>
+    <w:lsdException w:name="Colorful List Accent 3" w:uiPriority="72"/>
+    <w:lsdException w:name="Colorful Grid Accent 3" w:uiPriority="73"/>
+    <w:lsdException w:name="Light Shading Accent 4" w:uiPriority="60"/>
+    <w:lsdException w:name="Light List Accent 4" w:uiPriority="61"/>
+    <w:lsdException w:name="Light Grid Accent 4" w:uiPriority="62"/>
+    <w:lsdException w:name="Medium Shading 1 Accent 4" w:uiPriority="63"/>
+    <w:lsdException w:name="Medium Shading 2 Accent 4" w:uiPriority="64"/>
+    <w:lsdException w:name="Medium List 1 Accent 4" w:uiPriority="65"/>
+    <w:lsdException w:name="Medium List 2 Accent 4" w:uiPriority="66"/>
+    <w:lsdException w:name="Medium Grid 1 Accent 4" w:uiPriority="67"/>
+    <w:lsdException w:name="Medium Grid 2 Accent 4" w:uiPriority="68"/>
+    <w:lsdException w:name="Medium Grid 3 Accent 4" w:uiPriority="69"/>
+    <w:lsdException w:name="Dark List Accent 4" w:uiPriority="70"/>
+    <w:lsdException w:name="Colorful Shading Accent 4" w:uiPriority="71"/>
+    <w:lsdException w:name="Colorful List Accent 4" w:uiPriority="72"/>
+    <w:lsdException w:name="Colorful Grid Accent 4" w:uiPriority="73"/>
+    <w:lsdException w:name="Light Shading Accent 5" w:uiPriority="60"/>
+    <w:lsdException w:name="Light List Accent 5" w:uiPriority="61"/>
+    <w:lsdException w:name="Light Grid Accent 5" w:uiPriority="62"/>
+    <w:lsdException w:name="Medium Shading 1 Accent 5" w:uiPriority="63"/>
+    <w:lsdException w:name="Medium Shading 2 Accent 5" w:uiPriority="64"/>
+    <w:lsdException w:name="Medium List 1 Accent 5" w:uiPriority="65"/>
+    <w:lsdException w:name="Medium List 2 Accent 5" w:uiPriority="66"/>
+    <w:lsdException w:name="Medium Grid 1 Accent 5" w:uiPriority="67"/>
+    <w:lsdException w:name="Medium Grid 2 Accent 5" w:uiPriority="68"/>
+    <w:lsdException w:name="Medium Grid 3 Accent 5" w:uiPriority="69"/>
+    <w:lsdException w:name="Dark List Accent 5" w:uiPriority="70"/>
+    <w:lsdException w:name="Colorful Shading Accent 5" w:uiPriority="71"/>
+    <w:lsdException w:name="Colorful List Accent 5" w:uiPriority="72"/>
+    <w:lsdException w:name="Colorful Grid Accent 5" w:uiPriority="73"/>
+    <w:lsdException w:name="Light Shading Accent 6" w:uiPriority="60"/>
+    <w:lsdException w:name="Light List Accent 6" w:uiPriority="61"/>
+    <w:lsdException w:name="Light Grid Accent 6" w:uiPriority="62"/>
+    <w:lsdException w:name="Medium Shading 1 Accent 6" w:uiPriority="63"/>
+    <w:lsdException w:name="Medium Shading 2 Accent 6" w:uiPriority="64"/>
+    <w:lsdException w:name="Medium List 1 Accent 6" w:uiPriority="65"/>
+    <w:lsdException w:name="Medium List 2 Accent 6" w:uiPriority="66"/>
+    <w:lsdException w:name="Medium Grid 1 Accent 6" w:uiPriority="67"/>
+    <w:lsdException w:name="Medium Grid 2 Accent 6" w:uiPriority="68"/>
+    <w:lsdException w:name="Medium Grid 3 Accent 6" w:uiPriority="69"/>
+    <w:lsdException w:name="Dark List Accent 6" w:uiPriority="70"/>
+    <w:lsdException w:name="Colorful Shading Accent 6" w:uiPriority="71"/>
+    <w:lsdException w:name="Colorful List Accent 6" w:uiPriority="72"/>
+    <w:lsdException w:name="Colorful Grid Accent 6" w:uiPriority="73"/>
     <w:lsdException w:name="Subtle Emphasis" w:uiPriority="19" w:qFormat="1"/>
     <w:lsdException w:name="Intense Emphasis" w:uiPriority="21" w:qFormat="1"/>
     <w:lsdException w:name="Subtle Reference" w:uiPriority="31" w:qFormat="1"/>
-    <w:lsdException w:name="Intense Reference" w:uiPriority="32" w:qFormat="1"/>
-    <w:lsdException w:name="Book Title" w:uiPriority="33" w:qFormat="1"/>
-    <w:lsdException w:name="Bibliography" w:uiPriority="37"/>
-    <w:lsdException w:name="TOC Heading" w:uiPriority="39" w:qFormat="1"/>
-  </w:latentStyles>
-  <w:style w:type="paragraph" w:default="1" w:styleId="Normal">
-    <w:name w:val="Normal"/>
-    <w:qFormat/>
-    <w:rsid w:val="00333D0D"/>
-  </w:style>
-  <w:style w:type="paragraph" w:styleId="Heading1">
-    <w:name w:val="heading 1"/>
-    <w:basedOn w:val="Normal"/>
-    <w:next w:val="Normal"/>
-    <w:link w:val="Heading1Char"/>
-    <w:uiPriority w:val="9"/>
-    <w:qFormat/>
-    <w:rsid w:val="00333D0D"/>
-    <w:pPr>
-      <w:keepNext/>
-      <w:keepLines/>
-      <w:spacing w:before="600" w:after="60"/>
-      <w:contextualSpacing/>
-      <w:outlineLvl w:val="0"/>
-    </w:pPr>
-    <w:rPr>
-      <w:rFonts w:asciiTheme="majorHAnsi" w:eastAsiaTheme="majorEastAsia" w:hAnsiTheme="majorHAnsi" w:cstheme="majorBidi"/>
-      <w:color w:val="007789" w:themeColor="accent1" w:themeShade="BF"/>
-      <w:sz w:val="32"/>
-    </w:rPr>
-  </w:style>
-  <w:style w:type="paragraph" w:styleId="Heading2">
-    <w:name w:val="heading 2"/>
-    <w:basedOn w:val="Normal"/>
-    <w:next w:val="Normal"/>
-    <w:link w:val="Heading2Char"/>
-    <w:uiPriority w:val="9"/>
-    <w:unhideWhenUsed/>
-    <w:qFormat/>
-    <w:rsid w:val="00333D0D"/>
-    <w:pPr>
-      <w:keepNext/>
-      <w:keepLines/>
-      <w:spacing w:before="240" w:after="0"/>
-      <w:contextualSpacing/>
-      <w:outlineLvl w:val="1"/>
-    </w:pPr>
-    <w:rPr>
-      <w:rFonts w:asciiTheme="majorHAnsi" w:eastAsiaTheme="majorEastAsia" w:hAnsiTheme="majorHAnsi" w:cstheme="majorBidi"/>
-      <w:caps/>
-      <w:color w:val="007789" w:themeColor="accent1" w:themeShade="BF"/>
-      <w:sz w:val="24"/>
-    </w:rPr>
-  </w:style>
-  <w:style w:type="paragraph" w:styleId="Heading3">
-    <w:name w:val="heading 3"/>
-    <w:basedOn w:val="Normal"/>
-    <w:next w:val="Normal"/>
-    <w:link w:val="Heading3Char"/>
-    <w:uiPriority w:val="9"/>
-    <w:unhideWhenUsed/>
-    <w:qFormat/>
-    <w:rsid w:val="002554CD"/>
-    <w:pPr>
-      <w:keepNext/>
-      <w:keepLines/>
-      <w:spacing w:before="40" w:after="0"/>
-      <w:outlineLvl w:val="2"/>
-    </w:pPr>
-    <w:rPr>
-      <w:rFonts w:asciiTheme="majorHAnsi" w:eastAsiaTheme="majorEastAsia" w:hAnsiTheme="majorHAnsi" w:cstheme="majorBidi"/>
-      <w:color w:val="004F5B" w:themeColor="accent1" w:themeShade="7F"/>
-      <w:sz w:val="24"/>
-      <w:szCs w:val="24"/>
-    </w:rPr>
-  </w:style>
-  <w:style w:type="paragraph" w:styleId="Heading6">
-    <w:name w:val="heading 6"/>
-    <w:basedOn w:val="Normal"/>
-    <w:next w:val="Normal"/>
-    <w:link w:val="Heading6Char"/>
-    <w:uiPriority w:val="9"/>
-    <w:semiHidden/>
-    <w:unhideWhenUsed/>
-    <w:qFormat/>
-    <w:rsid w:val="002554CD"/>
-    <w:pPr>
-      <w:keepNext/>
-      <w:keepLines/>
-      <w:spacing w:before="40" w:after="0"/>
-      <w:outlineLvl w:val="5"/>
-    </w:pPr>
-    <w:rPr>
-      <w:rFonts w:asciiTheme="majorHAnsi" w:eastAsiaTheme="majorEastAsia" w:hAnsiTheme="majorHAnsi" w:cstheme="majorBidi"/>
-      <w:color w:val="004F5B" w:themeColor="accent1" w:themeShade="7F"/>
-    </w:rPr>
-  </w:style>
-  <w:style w:type="paragraph" w:styleId="Heading7">
-    <w:name w:val="heading 7"/>
-    <w:basedOn w:val="Normal"/>
-    <w:next w:val="Normal"/>
-    <w:link w:val="Heading7Char"/>
-    <w:uiPriority w:val="9"/>
-    <w:semiHidden/>
-    <w:unhideWhenUsed/>
-    <w:qFormat/>
-    <w:rsid w:val="002554CD"/>
-    <w:pPr>
-      <w:keepNext/>
-      <w:keepLines/>
-      <w:spacing w:before="40" w:after="0"/>
-      <w:outlineLvl w:val="6"/>
-    </w:pPr>
-    <w:rPr>
-      <w:rFonts w:asciiTheme="majorHAnsi" w:eastAsiaTheme="majorEastAsia" w:hAnsiTheme="majorHAnsi" w:cstheme="majorBidi"/>
-      <w:i/>
-      <w:iCs/>
-      <w:color w:val="004F5B" w:themeColor="accent1" w:themeShade="7F"/>
-    </w:rPr>
-  </w:style>
-  <w:style w:type="paragraph" w:styleId="Heading8">
-    <w:name w:val="heading 8"/>
-    <w:basedOn w:val="Normal"/>
-    <w:next w:val="Normal"/>
-    <w:link w:val="Heading8Char"/>
-    <w:uiPriority w:val="9"/>
-    <w:semiHidden/>
-    <w:unhideWhenUsed/>
-    <w:qFormat/>
-    <w:rsid w:val="002554CD"/>
-    <w:pPr>
-      <w:keepNext/>
-      <w:keepLines/>
-      <w:spacing w:before="40" w:after="0"/>
-      <w:outlineLvl w:val="7"/>
-    </w:pPr>
-    <w:rPr>
-      <w:rFonts w:asciiTheme="majorHAnsi" w:eastAsiaTheme="majorEastAsia" w:hAnsiTheme="majorHAnsi" w:cstheme="majorBidi"/>
-      <w:color w:val="272727" w:themeColor="text1" w:themeTint="D8"/>
-      <w:szCs w:val="21"/>
-    </w:rPr>
-  </w:style>
-  <w:style w:type="paragraph" w:styleId="Heading9">
-    <w:name w:val="heading 9"/>
-    <w:basedOn w:val="Normal"/>
-    <w:next w:val="Normal"/>
-    <w:link w:val="Heading9Char"/>
-    <w:uiPriority w:val="9"/>
-    <w:semiHidden/>
-    <w:unhideWhenUsed/>
-    <w:qFormat/>
-    <w:rsid w:val="002554CD"/>
-    <w:pPr>
-      <w:keepNext/>
-      <w:keepLines/>
-      <w:spacing w:before="40" w:after="0"/>
-      <w:outlineLvl w:val="8"/>
-    </w:pPr>
-    <w:rPr>
-      <w:rFonts w:asciiTheme="majorHAnsi" w:eastAsiaTheme="majorEastAsia" w:hAnsiTheme="majorHAnsi" w:cstheme="majorBidi"/>
-      <w:i/>
-      <w:iCs/>
-      <w:color w:val="272727" w:themeColor="text1" w:themeTint="D8"/>
-      <w:szCs w:val="21"/>
-    </w:rPr>
-  </w:style>
-  <w:style w:type="character" w:default="1" w:styleId="DefaultParagraphFont">
-    <w:name w:val="Default Paragraph Font"/>
-    <w:uiPriority w:val="1"/>
-    <w:semiHidden/>
-    <w:unhideWhenUsed/>
-  </w:style>
-  <w:style w:type="table" w:default="1" w:styleId="TableNormal">
-    <w:name w:val="Normal Table"/>
-    <w:uiPriority w:val="99"/>
-    <w:semiHidden/>
-    <w:unhideWhenUsed/>
-    <w:tblPr>
-      <w:tblInd w:w="0" w:type="dxa"/>
-      <w:tblCellMar>
-        <w:top w:w="0" w:type="dxa"/>
-        <w:left w:w="108" w:type="dxa"/>
-        <w:bottom w:w="0" w:type="dxa"/>
-        <w:right w:w="108" w:type="dxa"/>
-      </w:tblCellMar>
-    </w:tblPr>
-  </w:style>
-  <w:style w:type="numbering" w:default="1" w:styleId="NoList">
-    <w:name w:val="No List"/>
-    <w:uiPriority w:val="99"/>
-    <w:semiHidden/>
-    <w:unhideWhenUsed/>
-  </w:style>
-  <w:style w:type="character" w:customStyle="1" w:styleId="Heading1Char">
-    <w:name w:val="Heading 1 Char"/>
-    <w:basedOn w:val="DefaultParagraphFont"/>
-    <w:link w:val="Heading1"/>
-    <w:uiPriority w:val="9"/>
-    <w:rsid w:val="00333D0D"/>
-    <w:rPr>
-      <w:rFonts w:asciiTheme="majorHAnsi" w:eastAsiaTheme="majorEastAsia" w:hAnsiTheme="majorHAnsi" w:cstheme="majorBidi"/>
-      <w:color w:val="007789" w:themeColor="accent1" w:themeShade="BF"/>
-      <w:sz w:val="32"/>
-    </w:rPr>
-  </w:style>
-  <w:style w:type="character" w:customStyle="1" w:styleId="Heading2Char">
-    <w:name w:val="Heading 2 Char"/>
-    <w:basedOn w:val="DefaultParagraphFont"/>
-    <w:link w:val="Heading2"/>
-    <w:uiPriority w:val="9"/>
-    <w:rsid w:val="00333D0D"/>
-    <w:rPr>
-      <w:rFonts w:asciiTheme="majorHAnsi" w:eastAsiaTheme="majorEastAsia" w:hAnsiTheme="majorHAnsi" w:cstheme="majorBidi"/>
-      <w:caps/>
-      <w:color w:val="007789" w:themeColor="accent1" w:themeShade="BF"/>
-      <w:sz w:val="24"/>
-    </w:rPr>
-  </w:style>
-  <w:style w:type="paragraph" w:customStyle="1" w:styleId="ContactInfo">
-    <w:name w:val="Contact Info"/>
-    <w:basedOn w:val="Normal"/>
-    <w:uiPriority w:val="4"/>
-    <w:qFormat/>
-    <w:rsid w:val="00C6554A"/>
-    <w:pPr>
-      <w:spacing w:before="0" w:after="0"/>
-      <w:jc w:val="center"/>
-    </w:pPr>
-  </w:style>
-  <w:style w:type="paragraph" w:styleId="ListBullet">
-    <w:name w:val="List Bullet"/>
-    <w:basedOn w:val="Normal"/>
-    <w:uiPriority w:val="10"/>
-    <w:unhideWhenUsed/>
-    <w:qFormat/>
-    <w:rsid w:val="00C6554A"/>
-    <w:pPr>
-      <w:numPr>
-        <w:numId w:val="4"/>
-      </w:numPr>
-    </w:pPr>
-  </w:style>
-  <w:style w:type="paragraph" w:styleId="Title">
-    <w:name w:val="Title"/>
-    <w:basedOn w:val="Normal"/>
-    <w:link w:val="TitleChar"/>
-    <w:uiPriority w:val="2"/>
-    <w:unhideWhenUsed/>
-    <w:qFormat/>
-    <w:rsid w:val="00333D0D"/>
-    <w:pPr>
-      <w:spacing w:before="480" w:after="40" w:line="240" w:lineRule="auto"/>
-      <w:contextualSpacing/>
-      <w:jc w:val="center"/>
-    </w:pPr>
-    <w:rPr>
-      <w:rFonts w:asciiTheme="majorHAnsi" w:eastAsiaTheme="majorEastAsia" w:hAnsiTheme="majorHAnsi" w:cstheme="majorBidi"/>
-      <w:color w:val="007789" w:themeColor="accent1" w:themeShade="BF"/>
-      <w:kern w:val="28"/>
-      <w:sz w:val="60"/>
-    </w:rPr>
-  </w:style>
-  <w:style w:type="character" w:customStyle="1" w:styleId="TitleChar">
-    <w:name w:val="Title Char"/>
-    <w:basedOn w:val="DefaultParagraphFont"/>
-    <w:link w:val="Title"/>
-    <w:uiPriority w:val="2"/>
-    <w:rsid w:val="00333D0D"/>
-    <w:rPr>
-      <w:rFonts w:asciiTheme="majorHAnsi" w:eastAsiaTheme="majorEastAsia" w:hAnsiTheme="majorHAnsi" w:cstheme="majorBidi"/>
-      <w:color w:val="007789" w:themeColor="accent1" w:themeShade="BF"/>
-      <w:kern w:val="28"/>
-      <w:sz w:val="60"/>
-    </w:rPr>
-  </w:style>
-  <w:style w:type="paragraph" w:styleId="Subtitle">
-    <w:name w:val="Subtitle"/>
-    <w:basedOn w:val="Normal"/>
-    <w:link w:val="SubtitleChar"/>
-    <w:uiPriority w:val="3"/>
-    <w:unhideWhenUsed/>
-    <w:qFormat/>
-    <w:rsid w:val="00333D0D"/>
-    <w:pPr>
-      <w:numPr>
-        <w:ilvl w:val="1"/>
-      </w:numPr>
-      <w:spacing w:before="0" w:after="480"/>
-      <w:contextualSpacing/>
-      <w:jc w:val="center"/>
-    </w:pPr>
-    <w:rPr>
-      <w:rFonts w:asciiTheme="majorHAnsi" w:eastAsiaTheme="majorEastAsia" w:hAnsiTheme="majorHAnsi" w:cstheme="majorBidi"/>
-      <w:caps/>
-      <w:sz w:val="26"/>
-    </w:rPr>
-  </w:style>
-  <w:style w:type="character" w:customStyle="1" w:styleId="SubtitleChar">
-    <w:name w:val="Subtitle Char"/>
-    <w:basedOn w:val="DefaultParagraphFont"/>
-    <w:link w:val="Subtitle"/>
-    <w:uiPriority w:val="3"/>
-    <w:rsid w:val="00333D0D"/>
-    <w:rPr>
-      <w:rFonts w:asciiTheme="majorHAnsi" w:eastAsiaTheme="majorEastAsia" w:hAnsiTheme="majorHAnsi" w:cstheme="majorBidi"/>
-      <w:caps/>
-      <w:sz w:val="26"/>
-    </w:rPr>
-  </w:style>
-  <w:style w:type="paragraph" w:styleId="Footer">
-    <w:name w:val="footer"/>
-    <w:basedOn w:val="Normal"/>
-    <w:link w:val="FooterChar"/>
-    <w:uiPriority w:val="99"/>
-    <w:unhideWhenUsed/>
-    <w:rsid w:val="00C6554A"/>
-    <w:pPr>
-      <w:spacing w:before="0" w:after="0" w:line="240" w:lineRule="auto"/>
-      <w:jc w:val="right"/>
-    </w:pPr>
-    <w:rPr>
-      <w:caps/>
-    </w:rPr>
-  </w:style>
-  <w:style w:type="character" w:customStyle="1" w:styleId="FooterChar">
-    <w:name w:val="Footer Char"/>
-    <w:basedOn w:val="DefaultParagraphFont"/>
-    <w:link w:val="Footer"/>
-    <w:uiPriority w:val="99"/>
-    <w:rsid w:val="00C6554A"/>
-    <w:rPr>
-      <w:caps/>
-    </w:rPr>
-  </w:style>
-  <w:style w:type="paragraph" w:customStyle="1" w:styleId="Photo">
-    <w:name w:val="Photo"/>
-    <w:basedOn w:val="Normal"/>
-    <w:uiPriority w:val="1"/>
-    <w:qFormat/>
-    <w:rsid w:val="00C6554A"/>
-    <w:pPr>
-      <w:spacing w:before="0" w:after="0" w:line="240" w:lineRule="auto"/>
-      <w:jc w:val="center"/>
-    </w:pPr>
-  </w:style>
-  <w:style w:type="paragraph" w:styleId="Header">
-    <w:name w:val="header"/>
-    <w:basedOn w:val="Normal"/>
-    <w:link w:val="HeaderChar"/>
-    <w:uiPriority w:val="99"/>
-    <w:unhideWhenUsed/>
-    <w:rsid w:val="00C6554A"/>
-    <w:pPr>
-      <w:spacing w:before="0" w:after="0" w:line="240" w:lineRule="auto"/>
-    </w:pPr>
-  </w:style>
-  <w:style w:type="character" w:customStyle="1" w:styleId="HeaderChar">
-    <w:name w:val="Header Char"/>
-    <w:basedOn w:val="DefaultParagraphFont"/>
-    <w:link w:val="Header"/>
-    <w:uiPriority w:val="99"/>
-    <w:rsid w:val="00C6554A"/>
-    <w:rPr>
-      <w:color w:val="595959" w:themeColor="text1" w:themeTint="A6"/>
-      <w:sz w:val="20"/>
-      <w:szCs w:val="20"/>
-      <w:lang w:eastAsia="ja-JP"/>
-    </w:rPr>
-  </w:style>
-  <w:style w:type="paragraph" w:styleId="ListNumber">
-    <w:name w:val="List Number"/>
-    <w:basedOn w:val="Normal"/>
-    <w:uiPriority w:val="11"/>
-    <w:unhideWhenUsed/>
-    <w:qFormat/>
-    <w:rsid w:val="00C6554A"/>
-    <w:pPr>
-      <w:numPr>
-        <w:numId w:val="3"/>
-      </w:numPr>
-      <w:contextualSpacing/>
-    </w:pPr>
-  </w:style>
-  <w:style w:type="character" w:customStyle="1" w:styleId="Heading3Char">
-    <w:name w:val="Heading 3 Char"/>
-    <w:basedOn w:val="DefaultParagraphFont"/>
-    <w:link w:val="Heading3"/>
-    <w:uiPriority w:val="9"/>
-    <w:rsid w:val="00C6554A"/>
-    <w:rPr>
-      <w:rFonts w:asciiTheme="majorHAnsi" w:eastAsiaTheme="majorEastAsia" w:hAnsiTheme="majorHAnsi" w:cstheme="majorBidi"/>
-      <w:color w:val="004F5B" w:themeColor="accent1" w:themeShade="7F"/>
-      <w:sz w:val="24"/>
-      <w:szCs w:val="24"/>
-    </w:rPr>
-  </w:style>
-  <w:style w:type="character" w:customStyle="1" w:styleId="Heading8Char">
-    <w:name w:val="Heading 8 Char"/>
-    <w:basedOn w:val="DefaultParagraphFont"/>
-    <w:link w:val="Heading8"/>
-    <w:uiPriority w:val="9"/>
-    <w:semiHidden/>
-    <w:rsid w:val="00C6554A"/>
-    <w:rPr>
-      <w:rFonts w:asciiTheme="majorHAnsi" w:eastAsiaTheme="majorEastAsia" w:hAnsiTheme="majorHAnsi" w:cstheme="majorBidi"/>
-      <w:color w:val="272727" w:themeColor="text1" w:themeTint="D8"/>
-      <w:szCs w:val="21"/>
-    </w:rPr>
-  </w:style>
-  <w:style w:type="character" w:customStyle="1" w:styleId="Heading9Char">
-    <w:name w:val="Heading 9 Char"/>
-    <w:basedOn w:val="DefaultParagraphFont"/>
-    <w:link w:val="Heading9"/>
-    <w:uiPriority w:val="9"/>
-    <w:semiHidden/>
-    <w:rsid w:val="00C6554A"/>
-    <w:rPr>
-      <w:rFonts w:asciiTheme="majorHAnsi" w:eastAsiaTheme="majorEastAsia" w:hAnsiTheme="majorHAnsi" w:cstheme="majorBidi"/>
-      <w:i/>
-      <w:iCs/>
-      <w:color w:val="272727" w:themeColor="text1" w:themeTint="D8"/>
-      <w:szCs w:val="21"/>
-    </w:rPr>
-  </w:style>
-  <w:style w:type="character" w:styleId="IntenseEmphasis">
-    <w:name w:val="Intense Emphasis"/>
-    <w:basedOn w:val="DefaultParagraphFont"/>
-    <w:uiPriority w:val="21"/>
-    <w:semiHidden/>
-    <w:unhideWhenUsed/>
-    <w:qFormat/>
-    <w:rsid w:val="00C6554A"/>
-    <w:rPr>
-      <w:i/>
-      <w:iCs/>
-      <w:color w:val="007789" w:themeColor="accent1" w:themeShade="BF"/>
-    </w:rPr>
-  </w:style>
-  <w:style w:type="paragraph" w:styleId="IntenseQuote">
-    <w:name w:val="Intense Quote"/>
-    <w:basedOn w:val="Normal"/>
-    <w:next w:val="Normal"/>
-    <w:link w:val="IntenseQuoteChar"/>
-    <w:uiPriority w:val="30"/>
-    <w:semiHidden/>
-    <w:unhideWhenUsed/>
-    <w:qFormat/>
-    <w:rsid w:val="00C6554A"/>
-    <w:pPr>
-      <w:pBdr>
-        <w:top w:val="single" w:sz="4" w:space="10" w:color="007789" w:themeColor="accent1" w:themeShade="BF"/>
-        <w:bottom w:val="single" w:sz="4" w:space="10" w:color="007789" w:themeColor="accent1" w:themeShade="BF"/>
-      </w:pBdr>
-      <w:spacing w:before="360" w:after="360"/>
-      <w:ind w:left="864" w:right="864"/>
-      <w:jc w:val="center"/>
-    </w:pPr>
-    <w:rPr>
-      <w:i/>
-      <w:iCs/>
-      <w:color w:val="007789" w:themeColor="accent1" w:themeShade="BF"/>
-    </w:rPr>
-  </w:style>
-  <w:style w:type="character" w:customStyle="1" w:styleId="IntenseQuoteChar">
-    <w:name w:val="Intense Quote Char"/>
-    <w:basedOn w:val="DefaultParagraphFont"/>
-    <w:link w:val="IntenseQuote"/>
-    <w:uiPriority w:val="30"/>
-    <w:semiHidden/>
-    <w:rsid w:val="00C6554A"/>
-    <w:rPr>
-      <w:i/>
-      <w:iCs/>
-      <w:color w:val="007789" w:themeColor="accent1" w:themeShade="BF"/>
-    </w:rPr>
-  </w:style>
-  <w:style w:type="character" w:styleId="IntenseReference">
-    <w:name w:val="Intense Reference"/>
-    <w:basedOn w:val="DefaultParagraphFont"/>
-    <w:uiPriority w:val="32"/>
-    <w:semiHidden/>
-    <w:unhideWhenUsed/>
-    <w:qFormat/>
-    <w:rsid w:val="00C6554A"/>
-    <w:rPr>
-      <w:b/>
-      <w:bCs/>
-      <w:caps w:val="0"/>
-      <w:smallCaps/>
-      <w:color w:val="007789" w:themeColor="accent1" w:themeShade="BF"/>
-      <w:spacing w:val="5"/>
-    </w:rPr>
-  </w:style>
-  <w:style w:type="paragraph" w:styleId="Caption">
-    <w:name w:val="caption"/>
-    <w:basedOn w:val="Normal"/>
-    <w:next w:val="Normal"/>
-    <w:uiPriority w:val="35"/>
-    <w:semiHidden/>
-    <w:unhideWhenUsed/>
-    <w:qFormat/>
-    <w:rsid w:val="00C6554A"/>
-    <w:pPr>
-      <w:spacing w:before="0" w:line="240" w:lineRule="auto"/>
-    </w:pPr>
-    <w:rPr>
-      <w:i/>
-      <w:iCs/>
-      <w:color w:val="4E5B6F" w:themeColor="text2"/>
-      <w:szCs w:val="18"/>
-    </w:rPr>
-  </w:style>
-  <w:style w:type="paragraph" w:styleId="BalloonText">
-    <w:name w:val="Balloon Text"/>
-    <w:basedOn w:val="Normal"/>
-    <w:link w:val="BalloonTextChar"/>
-    <w:uiPriority w:val="99"/>
-    <w:semiHidden/>
-    <w:unhideWhenUsed/>
-    <w:rsid w:val="00C6554A"/>
-    <w:pPr>
-      <w:spacing w:before="0" w:after="0" w:line="240" w:lineRule="auto"/>
-    </w:pPr>
-    <w:rPr>
-      <w:rFonts w:ascii="Segoe UI" w:hAnsi="Segoe UI" w:cs="Segoe UI"/>
-      <w:szCs w:val="18"/>
-    </w:rPr>
-  </w:style>
-  <w:style w:type="character" w:customStyle="1" w:styleId="BalloonTextChar">
-    <w:name w:val="Balloon Text Char"/>
-    <w:basedOn w:val="DefaultParagraphFont"/>
-    <w:link w:val="BalloonText"/>
-    <w:uiPriority w:val="99"/>
-    <w:semiHidden/>
-    <w:rsid w:val="00C6554A"/>
-    <w:rPr>
-      <w:rFonts w:ascii="Segoe UI" w:hAnsi="Segoe UI" w:cs="Segoe UI"/>
-      <w:szCs w:val="18"/>
-    </w:rPr>
-  </w:style>
-  <w:style w:type="paragraph" w:styleId="BlockText">
-    <w:name w:val="Block Text"/>
-    <w:basedOn w:val="Normal"/>
-    <w:uiPriority w:val="99"/>
-    <w:semiHidden/>
-    <w:unhideWhenUsed/>
-    <w:rsid w:val="00C6554A"/>
-    <w:pPr>
-      <w:pBdr>
-        <w:top w:val="single" w:sz="2" w:space="10" w:color="007789" w:themeColor="accent1" w:themeShade="BF"/>
-        <w:left w:val="single" w:sz="2" w:space="10" w:color="007789" w:themeColor="accent1" w:themeShade="BF"/>
-        <w:bottom w:val="single" w:sz="2" w:space="10" w:color="007789" w:themeColor="accent1" w:themeShade="BF"/>
-        <w:right w:val="single" w:sz="2" w:space="10" w:color="007789" w:themeColor="accent1" w:themeShade="BF"/>
-      </w:pBdr>
-      <w:ind w:left="1152" w:right="1152"/>
-    </w:pPr>
-    <w:rPr>
-      <w:rFonts w:eastAsiaTheme="minorEastAsia"/>
-      <w:i/>
-      <w:iCs/>
-      <w:color w:val="007789" w:themeColor="accent1" w:themeShade="BF"/>
-    </w:rPr>
-  </w:style>
-  <w:style w:type="paragraph" w:styleId="BodyText3">
-    <w:name w:val="Body Text 3"/>
-    <w:basedOn w:val="Normal"/>
-    <w:link w:val="BodyText3Char"/>
-    <w:uiPriority w:val="99"/>
-    <w:semiHidden/>
-    <w:unhideWhenUsed/>
-    <w:rsid w:val="00C6554A"/>
-    <w:pPr>
-      <w:spacing w:after="120"/>
-    </w:pPr>
-    <w:rPr>
-      <w:szCs w:val="16"/>
-    </w:rPr>
-  </w:style>
-  <w:style w:type="character" w:customStyle="1" w:styleId="BodyText3Char">
-    <w:name w:val="Body Text 3 Char"/>
-    <w:basedOn w:val="DefaultParagraphFont"/>
-    <w:link w:val="BodyText3"/>
-    <w:uiPriority w:val="99"/>
-    <w:semiHidden/>
-    <w:rsid w:val="00C6554A"/>
-    <w:rPr>
-      <w:szCs w:val="16"/>
-    </w:rPr>
-  </w:style>
-  <w:style w:type="paragraph" w:styleId="BodyTextIndent3">
-    <w:name w:val="Body Text Indent 3"/>
-    <w:basedOn w:val="Normal"/>
-    <w:link w:val="BodyTextIndent3Char"/>
-    <w:uiPriority w:val="99"/>
-    <w:semiHidden/>
-    <w:unhideWhenUsed/>
-    <w:rsid w:val="00C6554A"/>
-    <w:pPr>
-      <w:spacing w:after="120"/>
-      <w:ind w:left="360"/>
-    </w:pPr>
-    <w:rPr>
-      <w:szCs w:val="16"/>
-    </w:rPr>
-  </w:style>
-  <w:style w:type="character" w:customStyle="1" w:styleId="BodyTextIndent3Char">
-    <w:name w:val="Body Text Indent 3 Char"/>
-    <w:basedOn w:val="DefaultParagraphFont"/>
-    <w:link w:val="BodyTextIndent3"/>
-    <w:uiPriority w:val="99"/>
-    <w:semiHidden/>
-    <w:rsid w:val="00C6554A"/>
-    <w:rPr>
-      <w:szCs w:val="16"/>
-    </w:rPr>
-  </w:style>
-  <w:style w:type="character" w:styleId="CommentReference">
-    <w:name w:val="annotation reference"/>
-    <w:basedOn w:val="DefaultParagraphFont"/>
-    <w:uiPriority w:val="99"/>
-    <w:semiHidden/>
-    <w:unhideWhenUsed/>
-    <w:rsid w:val="00C6554A"/>
-    <w:rPr>
-      <w:sz w:val="22"/>
-      <w:szCs w:val="16"/>
-    </w:rPr>
-  </w:style>
-  <w:style w:type="paragraph" w:styleId="CommentText">
-    <w:name w:val="annotation text"/>
-    <w:basedOn w:val="Normal"/>
-    <w:link w:val="CommentTextChar"/>
-    <w:uiPriority w:val="99"/>
-    <w:semiHidden/>
-    <w:unhideWhenUsed/>
-    <w:rsid w:val="00C6554A"/>
-    <w:pPr>
-      <w:spacing w:line="240" w:lineRule="auto"/>
-    </w:pPr>
-    <w:rPr>
-      <w:szCs w:val="20"/>
-    </w:rPr>
-  </w:style>
-  <w:style w:type="character" w:customStyle="1" w:styleId="CommentTextChar">
-    <w:name w:val="Comment Text Char"/>
-    <w:basedOn w:val="DefaultParagraphFont"/>
-    <w:link w:val="CommentText"/>
-    <w:uiPriority w:val="99"/>
-    <w:semiHidden/>
-    <w:rsid w:val="00C6554A"/>
-    <w:rPr>
-      <w:szCs w:val="20"/>
-    </w:rPr>
-  </w:style>
-  <w:style w:type="paragraph" w:styleId="CommentSubject">
-    <w:name w:val="annotation subject"/>
-    <w:basedOn w:val="CommentText"/>
-    <w:next w:val="CommentText"/>
-    <w:link w:val="CommentSubjectChar"/>
-    <w:uiPriority w:val="99"/>
-    <w:semiHidden/>
-    <w:unhideWhenUsed/>
-    <w:rsid w:val="00C6554A"/>
-    <w:rPr>
-      <w:b/>
-      <w:bCs/>
-    </w:rPr>
-  </w:style>
-  <w:style w:type="character" w:customStyle="1" w:styleId="CommentSubjectChar">
-    <w:name w:val="Comment Subject Char"/>
-    <w:basedOn w:val="CommentTextChar"/>
-    <w:link w:val="CommentSubject"/>
-    <w:uiPriority w:val="99"/>
-    <w:semiHidden/>
-    <w:rsid w:val="00C6554A"/>
-    <w:rPr>
-      <w:b/>
-      <w:bCs/>
-      <w:szCs w:val="20"/>
-    </w:rPr>
-  </w:style>
-  <w:style w:type="paragraph" w:styleId="DocumentMap">
-    <w:name w:val="Document Map"/>
-    <w:basedOn w:val="Normal"/>
-    <w:link w:val="DocumentMapChar"/>
-    <w:uiPriority w:val="99"/>
-    <w:semiHidden/>
-    <w:unhideWhenUsed/>
-    <w:rsid w:val="00C6554A"/>
-    <w:pPr>
-      <w:spacing w:before="0" w:after="0" w:line="240" w:lineRule="auto"/>
-    </w:pPr>
-    <w:rPr>
-      <w:rFonts w:ascii="Segoe UI" w:hAnsi="Segoe UI" w:cs="Segoe UI"/>
-      <w:szCs w:val="16"/>
-    </w:rPr>
-  </w:style>
-  <w:style w:type="character" w:customStyle="1" w:styleId="DocumentMapChar">
-    <w:name w:val="Document Map Char"/>
-    <w:basedOn w:val="DefaultParagraphFont"/>
-    <w:link w:val="DocumentMap"/>
-    <w:uiPriority w:val="99"/>
-    <w:semiHidden/>
-    <w:rsid w:val="00C6554A"/>
-    <w:rPr>
-      <w:rFonts w:ascii="Segoe UI" w:hAnsi="Segoe UI" w:cs="Segoe UI"/>
-      <w:szCs w:val="16"/>
-    </w:rPr>
-  </w:style>
-  <w:style w:type="paragraph" w:styleId="EndnoteText">
-    <w:name w:val="endnote text"/>
-    <w:basedOn w:val="Normal"/>
-    <w:link w:val="EndnoteTextChar"/>
-    <w:uiPriority w:val="99"/>
-    <w:semiHidden/>
-    <w:unhideWhenUsed/>
-    <w:rsid w:val="00C6554A"/>
-    <w:pPr>
-      <w:spacing w:before="0" w:after="0" w:line="240" w:lineRule="auto"/>
-    </w:pPr>
-    <w:rPr>
-      <w:szCs w:val="20"/>
-    </w:rPr>
-  </w:style>
-  <w:style w:type="character" w:customStyle="1" w:styleId="EndnoteTextChar">
-    <w:name w:val="Endnote Text Char"/>
-    <w:basedOn w:val="DefaultParagraphFont"/>
-    <w:link w:val="EndnoteText"/>
-    <w:uiPriority w:val="99"/>
-    <w:semiHidden/>
-    <w:rsid w:val="00C6554A"/>
-    <w:rPr>
-      <w:szCs w:val="20"/>
-    </w:rPr>
-  </w:style>
-  <w:style w:type="paragraph" w:styleId="EnvelopeReturn">
-    <w:name w:val="envelope return"/>
-    <w:basedOn w:val="Normal"/>
-    <w:uiPriority w:val="99"/>
-    <w:semiHidden/>
-    <w:unhideWhenUsed/>
-    <w:rsid w:val="00C6554A"/>
-    <w:pPr>
-      <w:spacing w:before="0" w:after="0" w:line="240" w:lineRule="auto"/>
-    </w:pPr>
-    <w:rPr>
-      <w:rFonts w:asciiTheme="majorHAnsi" w:eastAsiaTheme="majorEastAsia" w:hAnsiTheme="majorHAnsi" w:cstheme="majorBidi"/>
-      <w:szCs w:val="20"/>
-    </w:rPr>
-  </w:style>
-  <w:style w:type="character" w:styleId="FollowedHyperlink">
-    <w:name w:val="FollowedHyperlink"/>
-    <w:basedOn w:val="DefaultParagraphFont"/>
-    <w:uiPriority w:val="99"/>
-    <w:semiHidden/>
-    <w:unhideWhenUsed/>
-    <w:rsid w:val="00C6554A"/>
-    <w:rPr>
-      <w:color w:val="007789" w:themeColor="accent1" w:themeShade="BF"/>
-      <w:u w:val="single"/>
-    </w:rPr>
-  </w:style>
-  <w:style w:type="paragraph" w:styleId="FootnoteText">
-    <w:name w:val="footnote text"/>
-    <w:basedOn w:val="Normal"/>
-    <w:link w:val="FootnoteTextChar"/>
-    <w:uiPriority w:val="99"/>
-    <w:semiHidden/>
-    <w:unhideWhenUsed/>
-    <w:rsid w:val="00C6554A"/>
-    <w:pPr>
-      <w:spacing w:before="0" w:after="0" w:line="240" w:lineRule="auto"/>
-    </w:pPr>
-    <w:rPr>
-      <w:szCs w:val="20"/>
-    </w:rPr>
-  </w:style>
-  <w:style w:type="character" w:customStyle="1" w:styleId="FootnoteTextChar">
-    <w:name w:val="Footnote Text Char"/>
-    <w:basedOn w:val="DefaultParagraphFont"/>
-    <w:link w:val="FootnoteText"/>
-    <w:uiPriority w:val="99"/>
-    <w:semiHidden/>
-    <w:rsid w:val="00C6554A"/>
-    <w:rPr>
-      <w:szCs w:val="20"/>
-    </w:rPr>
-  </w:style>
-  <w:style w:type="character" w:styleId="HTMLCode">
-    <w:name w:val="HTML Code"/>
-    <w:basedOn w:val="DefaultParagraphFont"/>
-    <w:uiPriority w:val="99"/>
-    <w:semiHidden/>
-    <w:unhideWhenUsed/>
-    <w:rsid w:val="00C6554A"/>
-    <w:rPr>
-      <w:rFonts w:ascii="Consolas" w:hAnsi="Consolas"/>
-      <w:sz w:val="22"/>
-      <w:szCs w:val="20"/>
-    </w:rPr>
-  </w:style>
-  <w:style w:type="character" w:styleId="HTMLKeyboard">
-    <w:name w:val="HTML Keyboard"/>
-    <w:basedOn w:val="DefaultParagraphFont"/>
-    <w:uiPriority w:val="99"/>
-    <w:semiHidden/>
-    <w:unhideWhenUsed/>
-    <w:rsid w:val="00C6554A"/>
-    <w:rPr>
-      <w:rFonts w:ascii="Consolas" w:hAnsi="Consolas"/>
-      <w:sz w:val="22"/>
-      <w:szCs w:val="20"/>
-    </w:rPr>
-  </w:style>
-  <w:style w:type="paragraph" w:styleId="HTMLPreformatted">
-    <w:name w:val="HTML Preformatted"/>
-    <w:basedOn w:val="Normal"/>
-    <w:link w:val="HTMLPreformattedChar"/>
-    <w:uiPriority w:val="99"/>
-    <w:semiHidden/>
-    <w:unhideWhenUsed/>
-    <w:rsid w:val="00C6554A"/>
-    <w:pPr>
-      <w:spacing w:before="0" w:after="0" w:line="240" w:lineRule="auto"/>
-    </w:pPr>
-    <w:rPr>
-      <w:rFonts w:ascii="Consolas" w:hAnsi="Consolas"/>
-      <w:szCs w:val="20"/>
-    </w:rPr>
-  </w:style>
-  <w:style w:type="character" w:customStyle="1" w:styleId="HTMLPreformattedChar">
-    <w:name w:val="HTML Preformatted Char"/>
-    <w:basedOn w:val="DefaultParagraphFont"/>
-    <w:link w:val="HTMLPreformatted"/>
-    <w:uiPriority w:val="99"/>
-    <w:semiHidden/>
-    <w:rsid w:val="00C6554A"/>
-    <w:rPr>
-      <w:rFonts w:ascii="Consolas" w:hAnsi="Consolas"/>
-      <w:szCs w:val="20"/>
-    </w:rPr>
-  </w:style>
-  <w:style w:type="character" w:styleId="HTMLTypewriter">
-    <w:name w:val="HTML Typewriter"/>
-    <w:basedOn w:val="DefaultParagraphFont"/>
-    <w:uiPriority w:val="99"/>
-    <w:semiHidden/>
-    <w:unhideWhenUsed/>
-    <w:rsid w:val="00C6554A"/>
-    <w:rPr>
-      <w:rFonts w:ascii="Consolas" w:hAnsi="Consolas"/>
-      <w:sz w:val="22"/>
-      <w:szCs w:val="20"/>
-    </w:rPr>
-  </w:style>
-  <w:style w:type="character" w:styleId="Hyperlink">
-    <w:name w:val="Hyperlink"/>
-    <w:basedOn w:val="DefaultParagraphFont"/>
-    <w:uiPriority w:val="99"/>
-    <w:semiHidden/>
-    <w:unhideWhenUsed/>
-    <w:rsid w:val="00C6554A"/>
-    <w:rPr>
-      <w:color w:val="835D00" w:themeColor="accent3" w:themeShade="80"/>
-      <w:u w:val="single"/>
-    </w:rPr>
-  </w:style>
-  <w:style w:type="paragraph" w:styleId="MacroText">
-    <w:name w:val="macro"/>
-    <w:link w:val="MacroTextChar"/>
-    <w:uiPriority w:val="99"/>
-    <w:semiHidden/>
-    <w:unhideWhenUsed/>
-    <w:rsid w:val="00C6554A"/>
-    <w:pPr>
-      <w:tabs>
-        <w:tab w:val="left" w:pos="480"/>
-        <w:tab w:val="left" w:pos="960"/>
-        <w:tab w:val="left" w:pos="1440"/>
-        <w:tab w:val="left" w:pos="1920"/>
-        <w:tab w:val="left" w:pos="2400"/>
-        <w:tab w:val="left" w:pos="2880"/>
-        <w:tab w:val="left" w:pos="3360"/>
-        <w:tab w:val="left" w:pos="3840"/>
-        <w:tab w:val="left" w:pos="4320"/>
-      </w:tabs>
-      <w:spacing w:after="0"/>
-    </w:pPr>
-    <w:rPr>
-      <w:rFonts w:ascii="Consolas" w:hAnsi="Consolas"/>
-      <w:szCs w:val="20"/>
-    </w:rPr>
-  </w:style>
-  <w:style w:type="character" w:customStyle="1" w:styleId="MacroTextChar">
-    <w:name w:val="Macro Text Char"/>
-    <w:basedOn w:val="DefaultParagraphFont"/>
-    <w:link w:val="MacroText"/>
-    <w:uiPriority w:val="99"/>
-    <w:semiHidden/>
-    <w:rsid w:val="00C6554A"/>
-    <w:rPr>
-      <w:rFonts w:ascii="Consolas" w:hAnsi="Consolas"/>
-      <w:szCs w:val="20"/>
-    </w:rPr>
-  </w:style>
-  <w:style w:type="character" w:styleId="PlaceholderText">
-    <w:name w:val="Placeholder Text"/>
-    <w:basedOn w:val="DefaultParagraphFont"/>
-    <w:uiPriority w:val="99"/>
-    <w:semiHidden/>
-    <w:rsid w:val="00C6554A"/>
-    <w:rPr>
-      <w:color w:val="595959" w:themeColor="text1" w:themeTint="A6"/>
-    </w:rPr>
-  </w:style>
-  <w:style w:type="paragraph" w:styleId="PlainText">
-    <w:name w:val="Plain Text"/>
-    <w:basedOn w:val="Normal"/>
-    <w:link w:val="PlainTextChar"/>
-    <w:uiPriority w:val="99"/>
-    <w:semiHidden/>
-    <w:unhideWhenUsed/>
-    <w:rsid w:val="00C6554A"/>
-    <w:pPr>
-      <w:spacing w:before="0" w:after="0" w:line="240" w:lineRule="auto"/>
-    </w:pPr>
-    <w:rPr>
-      <w:rFonts w:ascii="Consolas" w:hAnsi="Consolas"/>
-      <w:szCs w:val="21"/>
-    </w:rPr>
-  </w:style>
-  <w:style w:type="character" w:customStyle="1" w:styleId="PlainTextChar">
-    <w:name w:val="Plain Text Char"/>
-    <w:basedOn w:val="DefaultParagraphFont"/>
-    <w:link w:val="PlainText"/>
-    <w:uiPriority w:val="99"/>
-    <w:semiHidden/>
-    <w:rsid w:val="00C6554A"/>
-    <w:rPr>
-      <w:rFonts w:ascii="Consolas" w:hAnsi="Consolas"/>
-      <w:szCs w:val="21"/>
-    </w:rPr>
-  </w:style>
-  <w:style w:type="character" w:customStyle="1" w:styleId="Heading7Char">
-    <w:name w:val="Heading 7 Char"/>
-    <w:basedOn w:val="DefaultParagraphFont"/>
-    <w:link w:val="Heading7"/>
-    <w:uiPriority w:val="9"/>
-    <w:semiHidden/>
-    <w:rsid w:val="002554CD"/>
-    <w:rPr>
-      <w:rFonts w:asciiTheme="majorHAnsi" w:eastAsiaTheme="majorEastAsia" w:hAnsiTheme="majorHAnsi" w:cstheme="majorBidi"/>
-      <w:i/>
-      <w:iCs/>
-      <w:color w:val="004F5B" w:themeColor="accent1" w:themeShade="7F"/>
-    </w:rPr>
-  </w:style>
-  <w:style w:type="character" w:customStyle="1" w:styleId="Heading6Char">
-    <w:name w:val="Heading 6 Char"/>
-    <w:basedOn w:val="DefaultParagraphFont"/>
-    <w:link w:val="Heading6"/>
-    <w:uiPriority w:val="9"/>
-    <w:semiHidden/>
-    <w:rsid w:val="002554CD"/>
-    <w:rPr>
-      <w:rFonts w:asciiTheme="majorHAnsi" w:eastAsiaTheme="majorEastAsia" w:hAnsiTheme="majorHAnsi" w:cstheme="majorBidi"/>
-      <w:color w:val="004F5B" w:themeColor="accent1" w:themeShade="7F"/>
-    </w:rPr>
-  </w:style>
-</w:styles>
-</file>
-
-<file path=word/stylesWithEffects.xml><?xml version="1.0" encoding="utf-8"?>
-<w:styles xmlns:wpc="http://schemas.microsoft.com/office/word/2010/wordprocessingCanvas" xmlns:mc="http://schemas.openxmlformats.org/markup-compatibility/2006" xmlns:o="urn:schemas-microsoft-com:office:office" xmlns:r="http://schemas.openxmlformats.org/officeDocument/2006/relationships" xmlns:m="http://schemas.openxmlformats.org/officeDocument/2006/math" xmlns:v="urn:schemas-microsoft-com:vml" xmlns:wp14="http://schemas.microsoft.com/office/word/2010/wordprocessingDrawing" xmlns:wp="http://schemas.openxmlformats.org/drawingml/2006/wordprocessingDrawing" xmlns:w10="urn:schemas-microsoft-com:office:word" xmlns:w="http://schemas.openxmlformats.org/wordprocessingml/2006/main" xmlns:w14="http://schemas.microsoft.com/office/word/2010/wordml" xmlns:wpg="http://schemas.microsoft.com/office/word/2010/wordprocessingGroup" xmlns:wpi="http://schemas.microsoft.com/office/word/2010/wordprocessingInk" xmlns:wne="http://schemas.microsoft.com/office/word/2006/wordml" xmlns:wps="http://schemas.microsoft.com/office/word/2010/wordprocessingShape" mc:Ignorable="w14 wp14">
-  <w:docDefaults>
-    <w:rPrDefault>
-      <w:rPr>
-        <w:rFonts w:asciiTheme="minorHAnsi" w:eastAsiaTheme="minorHAnsi" w:hAnsiTheme="minorHAnsi" w:cstheme="minorBidi"/>
-        <w:color w:val="595959" w:themeColor="text1" w:themeTint="A6"/>
-        <w:sz w:val="22"/>
-        <w:szCs w:val="22"/>
-        <w:lang w:val="en-US" w:eastAsia="en-US" w:bidi="ar-SA"/>
-      </w:rPr>
-    </w:rPrDefault>
-    <w:pPrDefault>
-      <w:pPr>
-        <w:spacing w:before="120" w:after="200" w:line="264" w:lineRule="auto"/>
-      </w:pPr>
-    </w:pPrDefault>
-  </w:docDefaults>
-  <w:latentStyles w:defLockedState="0" w:defUIPriority="99" w:defSemiHidden="1" w:defUnhideWhenUsed="1" w:defQFormat="0" w:count="267">
-    <w:lsdException w:name="Normal" w:semiHidden="0" w:uiPriority="0" w:unhideWhenUsed="0" w:qFormat="1"/>
-    <w:lsdException w:name="heading 1" w:semiHidden="0" w:uiPriority="9" w:unhideWhenUsed="0" w:qFormat="1"/>
-    <w:lsdException w:name="heading 2" w:uiPriority="9" w:qFormat="1"/>
-    <w:lsdException w:name="heading 3" w:uiPriority="9" w:qFormat="1"/>
-    <w:lsdException w:name="heading 4" w:uiPriority="9" w:qFormat="1"/>
-    <w:lsdException w:name="heading 5" w:uiPriority="9" w:qFormat="1"/>
-    <w:lsdException w:name="heading 6" w:uiPriority="9" w:qFormat="1"/>
-    <w:lsdException w:name="heading 7" w:uiPriority="9" w:qFormat="1"/>
-    <w:lsdException w:name="heading 8" w:uiPriority="9" w:qFormat="1"/>
-    <w:lsdException w:name="heading 9" w:uiPriority="9" w:qFormat="1"/>
-    <w:lsdException w:name="toc 1" w:uiPriority="39"/>
-    <w:lsdException w:name="toc 2" w:uiPriority="39"/>
-    <w:lsdException w:name="toc 3" w:uiPriority="39"/>
-    <w:lsdException w:name="toc 4" w:uiPriority="39"/>
-    <w:lsdException w:name="toc 5" w:uiPriority="39"/>
-    <w:lsdException w:name="toc 6" w:uiPriority="39"/>
-    <w:lsdException w:name="toc 7" w:uiPriority="39"/>
-    <w:lsdException w:name="toc 8" w:uiPriority="39"/>
-    <w:lsdException w:name="toc 9" w:uiPriority="39"/>
-    <w:lsdException w:name="caption" w:uiPriority="35" w:qFormat="1"/>
-    <w:lsdException w:name="List Bullet" w:uiPriority="10" w:qFormat="1"/>
-    <w:lsdException w:name="List Number" w:uiPriority="11" w:qFormat="1"/>
-    <w:lsdException w:name="Title" w:uiPriority="2" w:qFormat="1"/>
-    <w:lsdException w:name="Default Paragraph Font" w:uiPriority="1"/>
-    <w:lsdException w:name="Subtitle" w:uiPriority="3" w:qFormat="1"/>
-    <w:lsdException w:name="Strong" w:uiPriority="22" w:qFormat="1"/>
-    <w:lsdException w:name="Emphasis" w:uiPriority="20" w:qFormat="1"/>
-    <w:lsdException w:name="Table Grid" w:semiHidden="0" w:uiPriority="39" w:unhideWhenUsed="0"/>
-    <w:lsdException w:name="Placeholder Text" w:unhideWhenUsed="0"/>
-    <w:lsdException w:name="No Spacing" w:uiPriority="1" w:qFormat="1"/>
-    <w:lsdException w:name="Light Shading" w:semiHidden="0" w:uiPriority="60" w:unhideWhenUsed="0"/>
-    <w:lsdException w:name="Light List" w:semiHidden="0" w:uiPriority="61" w:unhideWhenUsed="0"/>
-    <w:lsdException w:name="Light Grid" w:semiHidden="0" w:uiPriority="62" w:unhideWhenUsed="0"/>
-    <w:lsdException w:name="Medium Shading 1" w:semiHidden="0" w:uiPriority="63" w:unhideWhenUsed="0"/>
-    <w:lsdException w:name="Medium Shading 2" w:semiHidden="0" w:uiPriority="64" w:unhideWhenUsed="0"/>
-    <w:lsdException w:name="Medium List 1" w:semiHidden="0" w:uiPriority="65" w:unhideWhenUsed="0"/>
-    <w:lsdException w:name="Medium List 2" w:semiHidden="0" w:uiPriority="66" w:unhideWhenUsed="0"/>
-    <w:lsdException w:name="Medium Grid 1" w:semiHidden="0" w:uiPriority="67" w:unhideWhenUsed="0"/>
-    <w:lsdException w:name="Medium Grid 2" w:semiHidden="0" w:uiPriority="68" w:unhideWhenUsed="0"/>
-    <w:lsdException w:name="Medium Grid 3" w:semiHidden="0" w:uiPriority="69" w:unhideWhenUsed="0"/>
-    <w:lsdException w:name="Dark List" w:semiHidden="0" w:uiPriority="70" w:unhideWhenUsed="0"/>
-    <w:lsdException w:name="Colorful Shading" w:semiHidden="0" w:uiPriority="71" w:unhideWhenUsed="0"/>
-    <w:lsdException w:name="Colorful List" w:semiHidden="0" w:uiPriority="72" w:unhideWhenUsed="0"/>
-    <w:lsdException w:name="Colorful Grid" w:semiHidden="0" w:uiPriority="73" w:unhideWhenUsed="0"/>
-    <w:lsdException w:name="Light Shading Accent 1" w:semiHidden="0" w:uiPriority="60" w:unhideWhenUsed="0"/>
-    <w:lsdException w:name="Light List Accent 1" w:semiHidden="0" w:uiPriority="61" w:unhideWhenUsed="0"/>
-    <w:lsdException w:name="Light Grid Accent 1" w:semiHidden="0" w:uiPriority="62" w:unhideWhenUsed="0"/>
-    <w:lsdException w:name="Medium Shading 1 Accent 1" w:semiHidden="0" w:uiPriority="63" w:unhideWhenUsed="0"/>
-    <w:lsdException w:name="Medium Shading 2 Accent 1" w:semiHidden="0" w:uiPriority="64" w:unhideWhenUsed="0"/>
-    <w:lsdException w:name="Medium List 1 Accent 1" w:semiHidden="0" w:uiPriority="65" w:unhideWhenUsed="0"/>
-    <w:lsdException w:name="Revision" w:unhideWhenUsed="0"/>
-    <w:lsdException w:name="List Paragraph" w:uiPriority="34" w:qFormat="1"/>
-    <w:lsdException w:name="Quote" w:uiPriority="29" w:qFormat="1"/>
-    <w:lsdException w:name="Intense Quote" w:uiPriority="30" w:qFormat="1"/>
-    <w:lsdException w:name="Medium List 2 Accent 1" w:semiHidden="0" w:uiPriority="66" w:unhideWhenUsed="0"/>
-    <w:lsdException w:name="Medium Grid 1 Accent 1" w:semiHidden="0" w:uiPriority="67" w:unhideWhenUsed="0"/>
-    <w:lsdException w:name="Medium Grid 2 Accent 1" w:semiHidden="0" w:uiPriority="68" w:unhideWhenUsed="0"/>
-    <w:lsdException w:name="Medium Grid 3 Accent 1" w:semiHidden="0" w:uiPriority="69" w:unhideWhenUsed="0"/>
-    <w:lsdException w:name="Dark List Accent 1" w:semiHidden="0" w:uiPriority="70" w:unhideWhenUsed="0"/>
-    <w:lsdException w:name="Colorful Shading Accent 1" w:semiHidden="0" w:uiPriority="71" w:unhideWhenUsed="0"/>
-    <w:lsdException w:name="Colorful List Accent 1" w:semiHidden="0" w:uiPriority="72" w:unhideWhenUsed="0"/>
-    <w:lsdException w:name="Colorful Grid Accent 1" w:semiHidden="0" w:uiPriority="73" w:unhideWhenUsed="0"/>
-    <w:lsdException w:name="Light Shading Accent 2" w:semiHidden="0" w:uiPriority="60" w:unhideWhenUsed="0"/>
-    <w:lsdException w:name="Light List Accent 2" w:semiHidden="0" w:uiPriority="61" w:unhideWhenUsed="0"/>
-    <w:lsdException w:name="Light Grid Accent 2" w:semiHidden="0" w:uiPriority="62" w:unhideWhenUsed="0"/>
-    <w:lsdException w:name="Medium Shading 1 Accent 2" w:semiHidden="0" w:uiPriority="63" w:unhideWhenUsed="0"/>
-    <w:lsdException w:name="Medium Shading 2 Accent 2" w:semiHidden="0" w:uiPriority="64" w:unhideWhenUsed="0"/>
-    <w:lsdException w:name="Medium List 1 Accent 2" w:semiHidden="0" w:uiPriority="65" w:unhideWhenUsed="0"/>
-    <w:lsdException w:name="Medium List 2 Accent 2" w:semiHidden="0" w:uiPriority="66" w:unhideWhenUsed="0"/>
-    <w:lsdException w:name="Medium Grid 1 Accent 2" w:semiHidden="0" w:uiPriority="67" w:unhideWhenUsed="0"/>
-    <w:lsdException w:name="Medium Grid 2 Accent 2" w:semiHidden="0" w:uiPriority="68" w:unhideWhenUsed="0"/>
-    <w:lsdException w:name="Medium Grid 3 Accent 2" w:semiHidden="0" w:uiPriority="69" w:unhideWhenUsed="0"/>
-    <w:lsdException w:name="Dark List Accent 2" w:semiHidden="0" w:uiPriority="70" w:unhideWhenUsed="0"/>
-    <w:lsdException w:name="Colorful Shading Accent 2" w:semiHidden="0" w:uiPriority="71" w:unhideWhenUsed="0"/>
-    <w:lsdException w:name="Colorful List Accent 2" w:semiHidden="0" w:uiPriority="72" w:unhideWhenUsed="0"/>
-    <w:lsdException w:name="Colorful Grid Accent 2" w:semiHidden="0" w:uiPriority="73" w:unhideWhenUsed="0"/>
-    <w:lsdException w:name="Light Shading Accent 3" w:semiHidden="0" w:uiPriority="60" w:unhideWhenUsed="0"/>
-    <w:lsdException w:name="Light List Accent 3" w:semiHidden="0" w:uiPriority="61" w:unhideWhenUsed="0"/>
-    <w:lsdException w:name="Light Grid Accent 3" w:semiHidden="0" w:uiPriority="62" w:unhideWhenUsed="0"/>
-    <w:lsdException w:name="Medium Shading 1 Accent 3" w:semiHidden="0" w:uiPriority="63" w:unhideWhenUsed="0"/>
-    <w:lsdException w:name="Medium Shading 2 Accent 3" w:semiHidden="0" w:uiPriority="64" w:unhideWhenUsed="0"/>
-    <w:lsdException w:name="Medium List 1 Accent 3" w:semiHidden="0" w:uiPriority="65" w:unhideWhenUsed="0"/>
-    <w:lsdException w:name="Medium List 2 Accent 3" w:semiHidden="0" w:uiPriority="66" w:unhideWhenUsed="0"/>
-    <w:lsdException w:name="Medium Grid 1 Accent 3" w:semiHidden="0" w:uiPriority="67" w:unhideWhenUsed="0"/>
-    <w:lsdException w:name="Medium Grid 2 Accent 3" w:semiHidden="0" w:uiPriority="68" w:unhideWhenUsed="0"/>
-    <w:lsdException w:name="Medium Grid 3 Accent 3" w:semiHidden="0" w:uiPriority="69" w:unhideWhenUsed="0"/>
-    <w:lsdException w:name="Dark List Accent 3" w:semiHidden="0" w:uiPriority="70" w:unhideWhenUsed="0"/>
-    <w:lsdException w:name="Colorful Shading Accent 3" w:semiHidden="0" w:uiPriority="71" w:unhideWhenUsed="0"/>
-    <w:lsdException w:name="Colorful List Accent 3" w:semiHidden="0" w:uiPriority="72" w:unhideWhenUsed="0"/>
-    <w:lsdException w:name="Colorful Grid Accent 3" w:semiHidden="0" w:uiPriority="73" w:unhideWhenUsed="0"/>
-    <w:lsdException w:name="Light Shading Accent 4" w:semiHidden="0" w:uiPriority="60" w:unhideWhenUsed="0"/>
-    <w:lsdException w:name="Light List Accent 4" w:semiHidden="0" w:uiPriority="61" w:unhideWhenUsed="0"/>
-    <w:lsdException w:name="Light Grid Accent 4" w:semiHidden="0" w:uiPriority="62" w:unhideWhenUsed="0"/>
-    <w:lsdException w:name="Medium Shading 1 Accent 4" w:semiHidden="0" w:uiPriority="63" w:unhideWhenUsed="0"/>
-    <w:lsdException w:name="Medium Shading 2 Accent 4" w:semiHidden="0" w:uiPriority="64" w:unhideWhenUsed="0"/>
-    <w:lsdException w:name="Medium List 1 Accent 4" w:semiHidden="0" w:uiPriority="65" w:unhideWhenUsed="0"/>
-    <w:lsdException w:name="Medium List 2 Accent 4" w:semiHidden="0" w:uiPriority="66" w:unhideWhenUsed="0"/>
-    <w:lsdException w:name="Medium Grid 1 Accent 4" w:semiHidden="0" w:uiPriority="67" w:unhideWhenUsed="0"/>
-    <w:lsdException w:name="Medium Grid 2 Accent 4" w:semiHidden="0" w:uiPriority="68" w:unhideWhenUsed="0"/>
-    <w:lsdException w:name="Medium Grid 3 Accent 4" w:semiHidden="0" w:uiPriority="69" w:unhideWhenUsed="0"/>
-    <w:lsdException w:name="Dark List Accent 4" w:semiHidden="0" w:uiPriority="70" w:unhideWhenUsed="0"/>
-    <w:lsdException w:name="Colorful Shading Accent 4" w:semiHidden="0" w:uiPriority="71" w:unhideWhenUsed="0"/>
-    <w:lsdException w:name="Colorful List Accent 4" w:semiHidden="0" w:uiPriority="72" w:unhideWhenUsed="0"/>
-    <w:lsdException w:name="Colorful Grid Accent 4" w:semiHidden="0" w:uiPriority="73" w:unhideWhenUsed="0"/>
-    <w:lsdException w:name="Light Shading Accent 5" w:semiHidden="0" w:uiPriority="60" w:unhideWhenUsed="0"/>
-    <w:lsdException w:name="Light List Accent 5" w:semiHidden="0" w:uiPriority="61" w:unhideWhenUsed="0"/>
-    <w:lsdException w:name="Light Grid Accent 5" w:semiHidden="0" w:uiPriority="62" w:unhideWhenUsed="0"/>
-    <w:lsdException w:name="Medium Shading 1 Accent 5" w:semiHidden="0" w:uiPriority="63" w:unhideWhenUsed="0"/>
-    <w:lsdException w:name="Medium Shading 2 Accent 5" w:semiHidden="0" w:uiPriority="64" w:unhideWhenUsed="0"/>
-    <w:lsdException w:name="Medium List 1 Accent 5" w:semiHidden="0" w:uiPriority="65" w:unhideWhenUsed="0"/>
-    <w:lsdException w:name="Medium List 2 Accent 5" w:semiHidden="0" w:uiPriority="66" w:unhideWhenUsed="0"/>
-    <w:lsdException w:name="Medium Grid 1 Accent 5" w:semiHidden="0" w:uiPriority="67" w:unhideWhenUsed="0"/>
-    <w:lsdException w:name="Medium Grid 2 Accent 5" w:semiHidden="0" w:uiPriority="68" w:unhideWhenUsed="0"/>
-    <w:lsdException w:name="Medium Grid 3 Accent 5" w:semiHidden="0" w:uiPriority="69" w:unhideWhenUsed="0"/>
-    <w:lsdException w:name="Dark List Accent 5" w:semiHidden="0" w:uiPriority="70" w:unhideWhenUsed="0"/>
-    <w:lsdException w:name="Colorful Shading Accent 5" w:semiHidden="0" w:uiPriority="71" w:unhideWhenUsed="0"/>
-    <w:lsdException w:name="Colorful List Accent 5" w:semiHidden="0" w:uiPriority="72" w:unhideWhenUsed="0"/>
-    <w:lsdException w:name="Colorful Grid Accent 5" w:semiHidden="0" w:uiPriority="73" w:unhideWhenUsed="0"/>
-    <w:lsdException w:name="Light Shading Accent 6" w:semiHidden="0" w:uiPriority="60" w:unhideWhenUsed="0"/>
-    <w:lsdException w:name="Light List Accent 6" w:semiHidden="0" w:uiPriority="61" w:unhideWhenUsed="0"/>
-    <w:lsdException w:name="Light Grid Accent 6" w:semiHidden="0" w:uiPriority="62" w:unhideWhenUsed="0"/>
-    <w:lsdException w:name="Medium Shading 1 Accent 6" w:semiHidden="0" w:uiPriority="63" w:unhideWhenUsed="0"/>
-    <w:lsdException w:name="Medium Shading 2 Accent 6" w:semiHidden="0" w:uiPriority="64" w:unhideWhenUsed="0"/>
-    <w:lsdException w:name="Medium List 1 Accent 6" w:semiHidden="0" w:uiPriority="65" w:unhideWhenUsed="0"/>
-    <w:lsdException w:name="Medium List 2 Accent 6" w:semiHidden="0" w:uiPriority="66" w:unhideWhenUsed="0"/>
-    <w:lsdException w:name="Medium Grid 1 Accent 6" w:semiHidden="0" w:uiPriority="67" w:unhideWhenUsed="0"/>
-    <w:lsdException w:name="Medium Grid 2 Accent 6" w:semiHidden="0" w:uiPriority="68" w:unhideWhenUsed="0"/>
-    <w:lsdException w:name="Medium Grid 3 Accent 6" w:semiHidden="0" w:uiPriority="69" w:unhideWhenUsed="0"/>
-    <w:lsdException w:name="Dark List Accent 6" w:semiHidden="0" w:uiPriority="70" w:unhideWhenUsed="0"/>
-    <w:lsdException w:name="Colorful Shading Accent 6" w:semiHidden="0" w:uiPriority="71" w:unhideWhenUsed="0"/>
-    <w:lsdException w:name="Colorful List Accent 6" w:semiHidden="0" w:uiPriority="72" w:unhideWhenUsed="0"/>
-    <w:lsdException w:name="Colorful Grid Accent 6" w:semiHidden="0" w:uiPriority="73" w:unhideWhenUsed="0"/>
-    <w:lsdException w:name="Subtle Emphasis" w:uiPriority="19" w:qFormat="1"/>
-    <w:lsdException w:name="Intense Emphasis" w:uiPriority="21" w:qFormat="1"/>
-    <w:lsdException w:name="Subtle Reference" w:uiPriority="31" w:qFormat="1"/>
-    <w:lsdException w:name="Intense Reference" w:uiPriority="32" w:qFormat="1"/>
-    <w:lsdException w:name="Book Title" w:uiPriority="33" w:qFormat="1"/>
-    <w:lsdException w:name="Bibliography" w:uiPriority="37"/>
-    <w:lsdException w:name="TOC Heading" w:uiPriority="39" w:qFormat="1"/>
+    <w:lsdException w:name="Intense Reference" w:semiHidden="1" w:uiPriority="32" w:unhideWhenUsed="1" w:qFormat="1"/>
+    <w:lsdException w:name="Book Title" w:semiHidden="1" w:uiPriority="33" w:unhideWhenUsed="1" w:qFormat="1"/>
+    <w:lsdException w:name="Bibliography" w:semiHidden="1" w:uiPriority="37" w:unhideWhenUsed="1"/>
+    <w:lsdException w:name="TOC Heading" w:semiHidden="1" w:uiPriority="39" w:unhideWhenUsed="1" w:qFormat="1"/>
+    <w:lsdException w:name="Plain Table 1" w:uiPriority="41"/>
+    <w:lsdException w:name="Plain Table 2" w:uiPriority="42"/>
+    <w:lsdException w:name="Plain Table 3" w:uiPriority="43"/>
+    <w:lsdException w:name="Plain Table 4" w:uiPriority="44"/>
+    <w:lsdException w:name="Plain Table 5" w:uiPriority="45"/>
+    <w:lsdException w:name="Grid Table Light" w:uiPriority="40"/>
+    <w:lsdException w:name="Grid Table 1 Light" w:uiPriority="46"/>
+    <w:lsdException w:name="Grid Table 2" w:uiPriority="47"/>
+    <w:lsdException w:name="Grid Table 3" w:uiPriority="48"/>
+    <w:lsdException w:name="Grid Table 4" w:uiPriority="49"/>
+    <w:lsdException w:name="Grid Table 5 Dark" w:uiPriority="50"/>
+    <w:lsdException w:name="Grid Table 6 Colorful" w:uiPriority="51"/>
+    <w:lsdException w:name="Grid Table 7 Colorful" w:uiPriority="52"/>
+    <w:lsdException w:name="Grid Table 1 Light Accent 1" w:uiPriority="46"/>
+    <w:lsdException w:name="Grid Table 2 Accent 1" w:uiPriority="47"/>
+    <w:lsdException w:name="Grid Table 3 Accent 1" w:uiPriority="48"/>
+    <w:lsdException w:name="Grid Table 4 Accent 1" w:uiPriority="49"/>
+    <w:lsdException w:name="Grid Table 5 Dark Accent 1" w:uiPriority="50"/>
+    <w:lsdException w:name="Grid Table 6 Colorful Accent 1" w:uiPriority="51"/>
+    <w:lsdException w:name="Grid Table 7 Colorful Accent 1" w:uiPriority="52"/>
+    <w:lsdException w:name="Grid Table 1 Light Accent 2" w:uiPriority="46"/>
+    <w:lsdException w:name="Grid Table 2 Accent 2" w:uiPriority="47"/>
+    <w:lsdException w:name="Grid Table 3 Accent 2" w:uiPriority="48"/>
+    <w:lsdException w:name="Grid Table 4 Accent 2" w:uiPriority="49"/>
+    <w:lsdException w:name="Grid Table 5 Dark Accent 2" w:uiPriority="50"/>
+    <w:lsdException w:name="Grid Table 6 Colorful Accent 2" w:uiPriority="51"/>
+    <w:lsdException w:name="Grid Table 7 Colorful Accent 2" w:uiPriority="52"/>
+    <w:lsdException w:name="Grid Table 1 Light Accent 3" w:uiPriority="46"/>
+    <w:lsdException w:name="Grid Table 2 Accent 3" w:uiPriority="47"/>
+    <w:lsdException w:name="Grid Table 3 Accent 3" w:uiPriority="48"/>
+    <w:lsdException w:name="Grid Table 4 Accent 3" w:uiPriority="49"/>
+    <w:lsdException w:name="Grid Table 5 Dark Accent 3" w:uiPriority="50"/>
+    <w:lsdException w:name="Grid Table 6 Colorful Accent 3" w:uiPriority="51"/>
+    <w:lsdException w:name="Grid Table 7 Colorful Accent 3" w:uiPriority="52"/>
+    <w:lsdException w:name="Grid Table 1 Light Accent 4" w:uiPriority="46"/>
+    <w:lsdException w:name="Grid Table 2 Accent 4" w:uiPriority="47"/>
+    <w:lsdException w:name="Grid Table 3 Accent 4" w:uiPriority="48"/>
+    <w:lsdException w:name="Grid Table 4 Accent 4" w:uiPriority="49"/>
+    <w:lsdException w:name="Grid Table 5 Dark Accent 4" w:uiPriority="50"/>
+    <w:lsdException w:name="Grid Table 6 Colorful Accent 4" w:uiPriority="51"/>
+    <w:lsdException w:name="Grid Table 7 Colorful Accent 4" w:uiPriority="52"/>
+    <w:lsdException w:name="Grid Table 1 Light Accent 5" w:uiPriority="46"/>
+    <w:lsdException w:name="Grid Table 2 Accent 5" w:uiPriority="47"/>
+    <w:lsdException w:name="Grid Table 3 Accent 5" w:uiPriority="48"/>
+    <w:lsdException w:name="Grid Table 4 Accent 5" w:uiPriority="49"/>
+    <w:lsdException w:name="Grid Table 5 Dark Accent 5" w:uiPriority="50"/>
+    <w:lsdException w:name="Grid Table 6 Colorful Accent 5" w:uiPriority="51"/>
+    <w:lsdException w:name="Grid Table 7 Colorful Accent 5" w:uiPriority="52"/>
+    <w:lsdException w:name="Grid Table 1 Light Accent 6" w:uiPriority="46"/>
+    <w:lsdException w:name="Grid Table 2 Accent 6" w:uiPriority="47"/>
+    <w:lsdException w:name="Grid Table 3 Accent 6" w:uiPriority="48"/>
+    <w:lsdException w:name="Grid Table 4 Accent 6" w:uiPriority="49"/>
+    <w:lsdException w:name="Grid Table 5 Dark Accent 6" w:uiPriority="50"/>
+    <w:lsdException w:name="Grid Table 6 Colorful Accent 6" w:uiPriority="51"/>
+    <w:lsdException w:name="Grid Table 7 Colorful Accent 6" w:uiPriority="52"/>
+    <w:lsdException w:name="List Table 1 Light" w:uiPriority="46"/>
+    <w:lsdException w:name="List Table 2" w:uiPriority="47"/>
+    <w:lsdException w:name="List Table 3" w:uiPriority="48"/>
+    <w:lsdException w:name="List Table 4" w:uiPriority="49"/>
+    <w:lsdException w:name="List Table 5 Dark" w:uiPriority="50"/>
+    <w:lsdException w:name="List Table 6 Colorful" w:uiPriority="51"/>
+    <w:lsdException w:name="List Table 7 Colorful" w:uiPriority="52"/>
+    <w:lsdException w:name="List Table 1 Light Accent 1" w:uiPriority="46"/>
+    <w:lsdException w:name="List Table 2 Accent 1" w:uiPriority="47"/>
+    <w:lsdException w:name="List Table 3 Accent 1" w:uiPriority="48"/>
+    <w:lsdException w:name="List Table 4 Accent 1" w:uiPriority="49"/>
+    <w:lsdException w:name="List Table 5 Dark Accent 1" w:uiPriority="50"/>
+    <w:lsdException w:name="List Table 6 Colorful Accent 1" w:uiPriority="51"/>
+    <w:lsdException w:name="List Table 7 Colorful Accent 1" w:uiPriority="52"/>
+    <w:lsdException w:name="List Table 1 Light Accent 2" w:uiPriority="46"/>
+    <w:lsdException w:name="List Table 2 Accent 2" w:uiPriority="47"/>
+    <w:lsdException w:name="List Table 3 Accent 2" w:uiPriority="48"/>
+    <w:lsdException w:name="List Table 4 Accent 2" w:uiPriority="49"/>
+    <w:lsdException w:name="List Table 5 Dark Accent 2" w:uiPriority="50"/>
+    <w:lsdException w:name="List Table 6 Colorful Accent 2" w:uiPriority="51"/>
+    <w:lsdException w:name="List Table 7 Colorful Accent 2" w:uiPriority="52"/>
+    <w:lsdException w:name="List Table 1 Light Accent 3" w:uiPriority="46"/>
+    <w:lsdException w:name="List Table 2 Accent 3" w:uiPriority="47"/>
+    <w:lsdException w:name="List Table 3 Accent 3" w:uiPriority="48"/>
+    <w:lsdException w:name="List Table 4 Accent 3" w:uiPriority="49"/>
+    <w:lsdException w:name="List Table 5 Dark Accent 3" w:uiPriority="50"/>
+    <w:lsdException w:name="List Table 6 Colorful Accent 3" w:uiPriority="51"/>
+    <w:lsdException w:name="List Table 7 Colorful Accent 3" w:uiPriority="52"/>
+    <w:lsdException w:name="List Table 1 Light Accent 4" w:uiPriority="46"/>
+    <w:lsdException w:name="List Table 2 Accent 4" w:uiPriority="47"/>
+    <w:lsdException w:name="List Table 3 Accent 4" w:uiPriority="48"/>
+    <w:lsdException w:name="List Table 4 Accent 4" w:uiPriority="49"/>
+    <w:lsdException w:name="List Table 5 Dark Accent 4" w:uiPriority="50"/>
+    <w:lsdException w:name="List Table 6 Colorful Accent 4" w:uiPriority="51"/>
+    <w:lsdException w:name="List Table 7 Colorful Accent 4" w:uiPriority="52"/>
+    <w:lsdException w:name="List Table 1 Light Accent 5" w:uiPriority="46"/>
+    <w:lsdException w:name="List Table 2 Accent 5" w:uiPriority="47"/>
+    <w:lsdException w:name="List Table 3 Accent 5" w:uiPriority="48"/>
+    <w:lsdException w:name="List Table 4 Accent 5" w:uiPriority="49"/>
+    <w:lsdException w:name="List Table 5 Dark Accent 5" w:uiPriority="50"/>
+    <w:lsdException w:name="List Table 6 Colorful Accent 5" w:uiPriority="51"/>
+    <w:lsdException w:name="List Table 7 Colorful Accent 5" w:uiPriority="52"/>
+    <w:lsdException w:name="List Table 1 Light Accent 6" w:uiPriority="46"/>
+    <w:lsdException w:name="List Table 2 Accent 6" w:uiPriority="47"/>
+    <w:lsdException w:name="List Table 3 Accent 6" w:uiPriority="48"/>
+    <w:lsdException w:name="List Table 4 Accent 6" w:uiPriority="49"/>
+    <w:lsdException w:name="List Table 5 Dark Accent 6" w:uiPriority="50"/>
+    <w:lsdException w:name="List Table 6 Colorful Accent 6" w:uiPriority="51"/>
+    <w:lsdException w:name="List Table 7 Colorful Accent 6" w:uiPriority="52"/>
+    <w:lsdException w:name="Mention" w:semiHidden="1" w:unhideWhenUsed="1"/>
+    <w:lsdException w:name="Smart Hyperlink" w:semiHidden="1" w:unhideWhenUsed="1"/>
+    <w:lsdException w:name="Hashtag" w:semiHidden="1" w:unhideWhenUsed="1"/>
+    <w:lsdException w:name="Unresolved Mention" w:semiHidden="1" w:unhideWhenUsed="1"/>
   </w:latentStyles>
   <w:style w:type="paragraph" w:default="1" w:styleId="Normal">
     <w:name w:val="Normal"/>
@@ -3959,7 +3127,7 @@
 </file>
 
 <file path=customXml/itemProps1.xml><?xml version="1.0" encoding="utf-8"?>
-<ds:datastoreItem xmlns:ds="http://schemas.openxmlformats.org/officeDocument/2006/customXml" ds:itemID="{3617D737-9033-4AF9-BB84-033B18407276}">
+<ds:datastoreItem xmlns:ds="http://schemas.openxmlformats.org/officeDocument/2006/customXml" ds:itemID="{97BF9D6A-675E-4BA5-9E8A-64D1F22F7808}">
   <ds:schemaRefs>
     <ds:schemaRef ds:uri="http://schemas.openxmlformats.org/officeDocument/2006/bibliography"/>
   </ds:schemaRefs>

</xml_diff>